<commit_message>
document templates for altyn
</commit_message>
<xml_diff>
--- a/templates/doc_additional_agreement_ip_fixed_tpl.docx
+++ b/templates/doc_additional_agreement_ip_fixed_tpl.docx
@@ -1,6 +1,6 @@
 
 <file path=word/document.xml><?xml version="1.0" encoding="utf-8"?>
-<w:document xmlns:wpc="http://schemas.microsoft.com/office/word/2010/wordprocessingCanvas" xmlns:mc="http://schemas.openxmlformats.org/markup-compatibility/2006" xmlns:o="urn:schemas-microsoft-com:office:office" xmlns:r="http://schemas.openxmlformats.org/officeDocument/2006/relationships" xmlns:m="http://schemas.openxmlformats.org/officeDocument/2006/math" xmlns:v="urn:schemas-microsoft-com:vml" xmlns:wp14="http://schemas.microsoft.com/office/word/2010/wordprocessingDrawing" xmlns:wp="http://schemas.openxmlformats.org/drawingml/2006/wordprocessingDrawing" xmlns:w10="urn:schemas-microsoft-com:office:word" xmlns:w="http://schemas.openxmlformats.org/wordprocessingml/2006/main" xmlns:w14="http://schemas.microsoft.com/office/word/2010/wordml" xmlns:wpg="http://schemas.microsoft.com/office/word/2010/wordprocessingGroup" xmlns:wpi="http://schemas.microsoft.com/office/word/2010/wordprocessingInk" xmlns:wne="http://schemas.microsoft.com/office/word/2006/wordml" xmlns:wps="http://schemas.microsoft.com/office/word/2010/wordprocessingShape" mc:Ignorable="w14 wp14">
+<w:document xmlns:ve="http://schemas.openxmlformats.org/markup-compatibility/2006" xmlns:o="urn:schemas-microsoft-com:office:office" xmlns:r="http://schemas.openxmlformats.org/officeDocument/2006/relationships" xmlns:m="http://schemas.openxmlformats.org/officeDocument/2006/math" xmlns:v="urn:schemas-microsoft-com:vml" xmlns:wp="http://schemas.openxmlformats.org/drawingml/2006/wordprocessingDrawing" xmlns:w10="urn:schemas-microsoft-com:office:word" xmlns:w="http://schemas.openxmlformats.org/wordprocessingml/2006/main" xmlns:wne="http://schemas.microsoft.com/office/word/2006/wordml">
   <w:background w:color="FFFFFF"/>
   <w:body>
     <w:p>
@@ -81,7 +81,7 @@
                     <pic:cNvPicPr preferRelativeResize="0"/>
                   </pic:nvPicPr>
                   <pic:blipFill>
-                    <a:blip r:embed="rId8"/>
+                    <a:blip r:embed="rId7" cstate="print"/>
                     <a:srcRect/>
                     <a:stretch>
                       <a:fillRect/>
@@ -139,7 +139,23 @@
           <w:sz w:val="22"/>
           <w:szCs w:val="22"/>
         </w:rPr>
-        <w:t xml:space="preserve">к Договору эквайринга от </w:t>
+        <w:t xml:space="preserve">к Договору </w:t>
+      </w:r>
+      <w:proofErr w:type="spellStart"/>
+      <w:r>
+        <w:rPr>
+          <w:sz w:val="22"/>
+          <w:szCs w:val="22"/>
+        </w:rPr>
+        <w:t>эквайринга</w:t>
+      </w:r>
+      <w:proofErr w:type="spellEnd"/>
+      <w:r>
+        <w:rPr>
+          <w:sz w:val="22"/>
+          <w:szCs w:val="22"/>
+        </w:rPr>
+        <w:t xml:space="preserve"> от </w:t>
       </w:r>
       <w:r>
         <w:rPr>
@@ -153,7 +169,23 @@
           <w:sz w:val="22"/>
           <w:szCs w:val="22"/>
         </w:rPr>
-        <w:t>№ {agr_number}</w:t>
+        <w:t>№ {</w:t>
+      </w:r>
+      <w:proofErr w:type="spellStart"/>
+      <w:r>
+        <w:rPr>
+          <w:sz w:val="22"/>
+          <w:szCs w:val="22"/>
+        </w:rPr>
+        <w:t>agr_number</w:t>
+      </w:r>
+      <w:proofErr w:type="spellEnd"/>
+      <w:r>
+        <w:rPr>
+          <w:sz w:val="22"/>
+          <w:szCs w:val="22"/>
+        </w:rPr>
+        <w:t>}</w:t>
       </w:r>
     </w:p>
     <w:p>
@@ -169,11 +201,11 @@
     </w:p>
     <w:tbl>
       <w:tblPr>
-        <w:tblStyle w:val="a"/>
+        <w:tblStyle w:val="a5"/>
         <w:tblW w:w="10068" w:type="dxa"/>
         <w:tblInd w:w="-108" w:type="dxa"/>
         <w:tblLayout w:type="fixed"/>
-        <w:tblLook w:val="0000" w:firstRow="0" w:lastRow="0" w:firstColumn="0" w:lastColumn="0" w:noHBand="0" w:noVBand="0"/>
+        <w:tblLook w:val="0000"/>
       </w:tblPr>
       <w:tblGrid>
         <w:gridCol w:w="5069"/>
@@ -223,6 +255,7 @@
         <w:ind w:firstLine="601"/>
         <w:jc w:val="both"/>
       </w:pPr>
+      <w:proofErr w:type="gramStart"/>
       <w:r>
         <w:rPr>
           <w:b/>
@@ -230,17 +263,72 @@
         <w:t>Банк ВТБ 24 (публичное акционерное общество)</w:t>
       </w:r>
       <w:r>
-        <w:t xml:space="preserve">, далее именуемый «Банк», в лице Сулейманова Алексея Зуфаровича, действующего на основании Доверенности № 646 от 15.02.2017 г. с одной стороны и </w:t>
+        <w:t xml:space="preserve">, далее именуемый «Банк», в лице Сулейманова Алексея </w:t>
+      </w:r>
+      <w:proofErr w:type="spellStart"/>
+      <w:r>
+        <w:t>Зуфаровича</w:t>
+      </w:r>
+      <w:proofErr w:type="spellEnd"/>
+      <w:r>
+        <w:t xml:space="preserve">, действующего на основании Доверенности № 646 от 15.02.2017 г. с одной стороны и </w:t>
       </w:r>
       <w:r>
         <w:rPr>
           <w:b/>
         </w:rPr>
-        <w:t xml:space="preserve">{merchant_name} </w:t>
-      </w:r>
-      <w:r>
-        <w:t>в лице {fio}, {grounds_end} на основании  {grounds}, вместе именуемые «Стороны», заключили настоящее дополнительное соглашение (далее – Соглашение) к договору эквайринга (далее – Договор) о нижеследующем:</w:t>
-      </w:r>
+        <w:t>{</w:t>
+      </w:r>
+      <w:proofErr w:type="spellStart"/>
+      <w:r>
+        <w:rPr>
+          <w:b/>
+        </w:rPr>
+        <w:t>merchant_name</w:t>
+      </w:r>
+      <w:proofErr w:type="spellEnd"/>
+      <w:r>
+        <w:rPr>
+          <w:b/>
+        </w:rPr>
+        <w:t xml:space="preserve">} </w:t>
+      </w:r>
+      <w:r>
+        <w:t>в лице {</w:t>
+      </w:r>
+      <w:proofErr w:type="spellStart"/>
+      <w:r>
+        <w:t>fio</w:t>
+      </w:r>
+      <w:proofErr w:type="spellEnd"/>
+      <w:r>
+        <w:t>}, {</w:t>
+      </w:r>
+      <w:proofErr w:type="spellStart"/>
+      <w:r>
+        <w:t>grounds_end</w:t>
+      </w:r>
+      <w:proofErr w:type="spellEnd"/>
+      <w:r>
+        <w:t>} на основании  {</w:t>
+      </w:r>
+      <w:proofErr w:type="spellStart"/>
+      <w:r>
+        <w:t>grounds</w:t>
+      </w:r>
+      <w:proofErr w:type="spellEnd"/>
+      <w:r>
+        <w:t xml:space="preserve">}, вместе именуемые «Стороны», заключили настоящее дополнительное соглашение (далее – Соглашение) к договору </w:t>
+      </w:r>
+      <w:proofErr w:type="spellStart"/>
+      <w:r>
+        <w:t>эквайринга</w:t>
+      </w:r>
+      <w:proofErr w:type="spellEnd"/>
+      <w:r>
+        <w:t xml:space="preserve"> (далее – Договор) о нижеследующем:</w:t>
+      </w:r>
+      <w:proofErr w:type="gramEnd"/>
     </w:p>
     <w:p>
       <w:pPr>
@@ -329,7 +417,15 @@
         <w:t>План-график</w:t>
       </w:r>
       <w:r>
-        <w:t xml:space="preserve"> – документ, подписанный Организацией и Предприятием, являющийся составной и неотъемлемой частью Распоряжения Предприятия и содержащий информацию о размере (фиксированной или иным способом  определенной сумме перевода) периоде и периодичности совершения переводов денежных средств в пользу Организации по поручению Предприятия с целью исполнения Предприятием Договора финансирования.</w:t>
+        <w:t xml:space="preserve"> – документ, подписанный Организацией и Предприятием, являющийся составной и неотъемлемой частью Распоряжения Предприятия и содержащий информацию о размере (фиксированной или иным способом  определенной сумме перевода) периоде и периодичности совершения переводов денежных сре</w:t>
+      </w:r>
+      <w:proofErr w:type="gramStart"/>
+      <w:r>
+        <w:t>дств в п</w:t>
+      </w:r>
+      <w:proofErr w:type="gramEnd"/>
+      <w:r>
+        <w:t>ользу Организации по поручению Предприятия с целью исполнения Предприятием Договора финансирования.</w:t>
       </w:r>
     </w:p>
     <w:p>
@@ -427,25 +523,96 @@
     </w:p>
     <w:p>
       <w:pPr>
+        <w:pStyle w:val="20"/>
+        <w:ind w:firstLine="709"/>
+        <w:rPr>
+          <w:sz w:val="24"/>
+          <w:szCs w:val="24"/>
+        </w:rPr>
+      </w:pPr>
+      <w:r>
+        <w:t xml:space="preserve">2.2. В рамках Договора Предприятие определяет в качестве Организации </w:t>
+      </w:r>
+      <w:r>
+        <w:rPr>
+          <w:b/>
+          <w:sz w:val="24"/>
+          <w:szCs w:val="24"/>
+          <w:u w:val="single"/>
+        </w:rPr>
+        <w:t>Общество с ограниченной отве</w:t>
+      </w:r>
+      <w:r>
+        <w:rPr>
+          <w:b/>
+          <w:sz w:val="24"/>
+          <w:szCs w:val="24"/>
+          <w:u w:val="single"/>
+        </w:rPr>
+        <w:t xml:space="preserve">тственностью «Алтын </w:t>
+      </w:r>
+      <w:proofErr w:type="spellStart"/>
+      <w:r>
+        <w:rPr>
+          <w:b/>
+          <w:sz w:val="24"/>
+          <w:szCs w:val="24"/>
+          <w:u w:val="single"/>
+        </w:rPr>
+        <w:t>Финанс</w:t>
+      </w:r>
+      <w:proofErr w:type="spellEnd"/>
+      <w:r>
+        <w:rPr>
+          <w:b/>
+          <w:sz w:val="24"/>
+          <w:szCs w:val="24"/>
+          <w:u w:val="single"/>
+        </w:rPr>
+        <w:t>»</w:t>
+      </w:r>
+      <w:r>
+        <w:rPr>
+          <w:b/>
+          <w:sz w:val="24"/>
+          <w:szCs w:val="24"/>
+          <w:u w:val="single"/>
+        </w:rPr>
+        <w:t xml:space="preserve">, ИНН </w:t>
+      </w:r>
+      <w:r>
+        <w:rPr>
+          <w:b/>
+          <w:sz w:val="24"/>
+          <w:szCs w:val="24"/>
+          <w:u w:val="single"/>
+        </w:rPr>
+        <w:t>9705109660</w:t>
+      </w:r>
+      <w:r>
+        <w:rPr>
+          <w:b/>
+          <w:sz w:val="24"/>
+          <w:szCs w:val="24"/>
+          <w:u w:val="single"/>
+        </w:rPr>
+        <w:t xml:space="preserve"> </w:t>
+      </w:r>
+    </w:p>
+    <w:p>
+      <w:pPr>
         <w:ind w:firstLine="709"/>
         <w:jc w:val="both"/>
       </w:pPr>
-      <w:r>
-        <w:t xml:space="preserve">2.2. В рамках Договора Предприятие определяет в качестве Организации </w:t>
-      </w:r>
-      <w:r>
-        <w:rPr>
-          <w:b/>
-          <w:u w:val="single"/>
-        </w:rPr>
-        <w:t xml:space="preserve">Общество с ограниченной ответственностью «ВиДжи Файнэнсинг», ИНН 7723444811 </w:t>
-      </w:r>
     </w:p>
     <w:p>
       <w:pPr>
-        <w:ind w:left="1080"/>
+        <w:ind w:firstLine="709"/>
         <w:jc w:val="both"/>
       </w:pPr>
+      <w:r>
+        <w:t>3. Обязанности и права Банка.</w:t>
+      </w:r>
     </w:p>
     <w:p>
       <w:pPr>
@@ -453,156 +620,183 @@
         <w:jc w:val="both"/>
       </w:pPr>
       <w:r>
-        <w:t>3. Обязанности и права Банка.</w:t>
+        <w:t>3.1. В случае предоставления в Банк соответствующего указания Предприятия Банк на основании письменного требования Организации может предоставить Организации информацию:</w:t>
       </w:r>
     </w:p>
     <w:p>
       <w:pPr>
+        <w:jc w:val="both"/>
+      </w:pPr>
+      <w:r>
+        <w:t>-</w:t>
+      </w:r>
+      <w:r>
+        <w:tab/>
+        <w:t>о размере и структуре задолженности Предприятия перед Банком по Договору, если это влияет на исполнение Распоряжения Предприятия;</w:t>
+      </w:r>
+    </w:p>
+    <w:p>
+      <w:pPr>
+        <w:jc w:val="both"/>
+      </w:pPr>
+      <w:r>
+        <w:t>-</w:t>
+      </w:r>
+      <w:r>
+        <w:tab/>
+        <w:t>о факте исполнения Распоряжения Предприятия;</w:t>
+      </w:r>
+    </w:p>
+    <w:p>
+      <w:pPr>
+        <w:jc w:val="both"/>
+      </w:pPr>
+      <w:r>
+        <w:t xml:space="preserve">- </w:t>
+      </w:r>
+      <w:r>
+        <w:tab/>
+      </w:r>
+      <w:proofErr w:type="gramStart"/>
+      <w:r>
+        <w:t>об операциях Предприятия по Договору в форме отчета об Операциях/Операциях возврата по Картам</w:t>
+      </w:r>
+      <w:proofErr w:type="gramEnd"/>
+      <w:r>
+        <w:t xml:space="preserve"> с использованием </w:t>
+      </w:r>
+      <w:proofErr w:type="spellStart"/>
+      <w:r>
+        <w:t>ПОС-терминалов</w:t>
+      </w:r>
+      <w:proofErr w:type="spellEnd"/>
+      <w:r>
+        <w:t xml:space="preserve"> Предприятия.</w:t>
+      </w:r>
+    </w:p>
+    <w:p>
+      <w:pPr>
+        <w:ind w:firstLine="360"/>
+        <w:jc w:val="both"/>
+      </w:pPr>
+      <w:r>
+        <w:t>Информация предоставляется Банком Организации при условии предоставления Предприятием в Банк письменного указания на предоставление Организации сведений, составляющих коммерческую и банковскую тайну Предприятия, перечисленных в настоящем пункте Соглашения.</w:t>
+      </w:r>
+    </w:p>
+    <w:p>
+      <w:pPr>
+        <w:ind w:firstLine="360"/>
+        <w:jc w:val="both"/>
+      </w:pPr>
+      <w:r>
+        <w:t>3.2. Банк имеет право не перечислять возмещение по Договору/перечислять возмещение частично в связи с исполнением Банком Распоряжения Предприятия.</w:t>
+      </w:r>
+    </w:p>
+    <w:p>
+      <w:pPr>
+        <w:jc w:val="both"/>
+      </w:pPr>
+    </w:p>
+    <w:p>
+      <w:pPr>
+        <w:ind w:firstLine="360"/>
+        <w:jc w:val="both"/>
+      </w:pPr>
+      <w:r>
+        <w:t>4. Финансовые условия и порядок расчетов:</w:t>
+      </w:r>
+    </w:p>
+    <w:p>
+      <w:pPr>
+        <w:ind w:firstLine="360"/>
+        <w:jc w:val="both"/>
+      </w:pPr>
+      <w:r>
+        <w:t>4.1. Порядок исполнения Банком Распоряжения Предприятия.</w:t>
+      </w:r>
+    </w:p>
+    <w:p>
+      <w:pPr>
         <w:ind w:firstLine="709"/>
         <w:jc w:val="both"/>
       </w:pPr>
       <w:r>
-        <w:t>3.1. В случае предоставления в Банк соответствующего указания Предприятия Банк на основании письменного требования Организации может предоставить Организации информацию:</w:t>
+        <w:t>- Банк исполняет Распоряжение Предприятия при условии предоставления в Банк Распоряжения Предприятия, включая План-график, других документов, указанных в п. 6.2 Соглашения. Документы должны быть предоставлены за 5 (пять) рабочих дней до даты начала исполнения Банком Распоряжения Предприятия;</w:t>
       </w:r>
     </w:p>
     <w:p>
       <w:pPr>
+        <w:ind w:firstLine="709"/>
         <w:jc w:val="both"/>
       </w:pPr>
       <w:r>
-        <w:t>-</w:t>
-      </w:r>
-      <w:r>
-        <w:tab/>
-        <w:t>о размере и структуре задолженности Предприятия перед Банком по Договору, если это влияет на исполнение Распоряжения Предприятия;</w:t>
+        <w:t>- при определении в Плане-графике заранее определенной суммы перевода:</w:t>
       </w:r>
     </w:p>
     <w:p>
       <w:pPr>
+        <w:ind w:left="709" w:firstLine="709"/>
         <w:jc w:val="both"/>
       </w:pPr>
       <w:r>
-        <w:t>-</w:t>
-      </w:r>
-      <w:r>
-        <w:tab/>
-        <w:t>о факте исполнения Распоряжения Предприятия;</w:t>
+        <w:t xml:space="preserve">а) Банк исполняет Распоряжение Предприятия при условии, что на дату перечисления очередного платежа согласно Плану-графику, Предприятию по Договору причитаются денежные средства в объеме, достаточном для осуществления очередного платежа в соответствии с Распоряжением Предприятия и Планом-графиком. </w:t>
       </w:r>
     </w:p>
     <w:p>
       <w:pPr>
+        <w:ind w:left="709" w:firstLine="709"/>
         <w:jc w:val="both"/>
       </w:pPr>
       <w:r>
-        <w:t xml:space="preserve">- </w:t>
-      </w:r>
-      <w:r>
-        <w:tab/>
-        <w:t>об операциях Предприятия по Договору в форме отчета об Операциях/Операциях возврата по Картам с использованием ПОС-терминалов Предприятия.</w:t>
+        <w:t xml:space="preserve">б) При отсутствии /недостаточности денежных средств Распоряжение Предприятия не исполняется и денежные средства за соответствующий отчетный период перечисляются на расчетный счет Предприятия в полном объеме в соответствии </w:t>
+      </w:r>
+      <w:proofErr w:type="gramStart"/>
+      <w:r>
+        <w:t>с</w:t>
+      </w:r>
+      <w:proofErr w:type="gramEnd"/>
+      <w:r>
+        <w:t xml:space="preserve"> Договором. </w:t>
       </w:r>
     </w:p>
     <w:p>
       <w:pPr>
-        <w:ind w:firstLine="360"/>
+        <w:ind w:left="709" w:firstLine="709"/>
         <w:jc w:val="both"/>
       </w:pPr>
       <w:r>
-        <w:t>Информация предоставляется Банком Организации при условии предоставления Предприятием в Банк письменного указания на предоставление Организации сведений, составляющих коммерческую и банковскую тайну Предприятия, перечисленных в настоящем пункте Соглашения.</w:t>
+        <w:t xml:space="preserve">в) При недостаточности денежных средств частичное исполнение Распоряжения Предприятия не производится. </w:t>
       </w:r>
     </w:p>
     <w:p>
       <w:pPr>
-        <w:ind w:firstLine="360"/>
+        <w:ind w:left="709" w:firstLine="709"/>
         <w:jc w:val="both"/>
       </w:pPr>
       <w:r>
-        <w:t>3.2. Банк имеет право не перечислять возмещение по Договору/перечислять возмещение частично в связи с исполнением Банком Распоряжения Предприятия.</w:t>
+        <w:t xml:space="preserve">г) Сумма перевода, не осуществленного в срок, определенный Планом-графиком, на последующие даты не переносится. </w:t>
       </w:r>
     </w:p>
     <w:p>
       <w:pPr>
-        <w:jc w:val="both"/>
-      </w:pPr>
-    </w:p>
-    <w:p>
-      <w:pPr>
-        <w:ind w:firstLine="360"/>
-        <w:jc w:val="both"/>
-      </w:pPr>
-      <w:r>
-        <w:t>4. Финансовые условия и порядок расчетов:</w:t>
-      </w:r>
-    </w:p>
-    <w:p>
-      <w:pPr>
-        <w:ind w:firstLine="360"/>
-        <w:jc w:val="both"/>
-      </w:pPr>
-      <w:r>
-        <w:t>4.1. Порядок исполнения Банком Распоряжения Предприятия.</w:t>
-      </w:r>
-    </w:p>
-    <w:p>
-      <w:pPr>
-        <w:ind w:firstLine="709"/>
-        <w:jc w:val="both"/>
-      </w:pPr>
-      <w:r>
-        <w:t>- Банк исполняет Распоряжение Предприятия при условии предоставления в Банк Распоряжения Предприятия, включая План-график, других документов, указанных в п. 6.2 Соглашения. Документы должны быть предоставлены за 5 (пять) рабочих дней до даты начала исполнения Банком Распоряжения Предприятия;</w:t>
-      </w:r>
-    </w:p>
-    <w:p>
-      <w:pPr>
-        <w:ind w:firstLine="709"/>
-        <w:jc w:val="both"/>
-      </w:pPr>
-      <w:r>
-        <w:t>- при определении в Плане-графике заранее определенной суммы перевода:</w:t>
-      </w:r>
-    </w:p>
-    <w:p>
-      <w:pPr>
         <w:ind w:left="709" w:firstLine="709"/>
         <w:jc w:val="both"/>
       </w:pPr>
-      <w:r>
-        <w:t xml:space="preserve">а) Банк исполняет Распоряжение Предприятия при условии, что на дату перечисления очередного платежа согласно Плану-графику, Предприятию по Договору причитаются денежные средства в объеме, достаточном для осуществления очередного платежа в соответствии с Распоряжением Предприятия и Планом-графиком. </w:t>
-      </w:r>
-    </w:p>
-    <w:p>
-      <w:pPr>
-        <w:ind w:left="709" w:firstLine="709"/>
-        <w:jc w:val="both"/>
-      </w:pPr>
-      <w:r>
-        <w:t xml:space="preserve">б) При отсутствии /недостаточности денежных средств Распоряжение Предприятия не исполняется и денежные средства за соответствующий отчетный период перечисляются на расчетный счет Предприятия в полном объеме в соответствии с Договором. </w:t>
-      </w:r>
-    </w:p>
-    <w:p>
-      <w:pPr>
-        <w:ind w:left="709" w:firstLine="709"/>
-        <w:jc w:val="both"/>
-      </w:pPr>
-      <w:r>
-        <w:t xml:space="preserve">в) При недостаточности денежных средств частичное исполнение Распоряжения Предприятия не производится. </w:t>
-      </w:r>
-    </w:p>
-    <w:p>
-      <w:pPr>
-        <w:ind w:left="709" w:firstLine="709"/>
-        <w:jc w:val="both"/>
-      </w:pPr>
-      <w:r>
-        <w:t xml:space="preserve">г) Сумма перевода, не осуществленного в срок, определенный Планом-графиком, на последующие даты не переносится. </w:t>
-      </w:r>
-    </w:p>
-    <w:p>
-      <w:pPr>
-        <w:ind w:left="709" w:firstLine="709"/>
-        <w:jc w:val="both"/>
-      </w:pPr>
-      <w:r>
-        <w:t>д) Дальнейший перевод денежных средств производится согласно действующему Плану-графику.</w:t>
+      <w:proofErr w:type="spellStart"/>
+      <w:r>
+        <w:t>д</w:t>
+      </w:r>
+      <w:proofErr w:type="spellEnd"/>
+      <w:r>
+        <w:t>) Дальнейший перевод денежных сре</w:t>
+      </w:r>
+      <w:proofErr w:type="gramStart"/>
+      <w:r>
+        <w:t>дств пр</w:t>
+      </w:r>
+      <w:proofErr w:type="gramEnd"/>
+      <w:r>
+        <w:t>оизводится согласно действующему Плану-графику.</w:t>
       </w:r>
     </w:p>
     <w:p>
@@ -729,7 +923,7 @@
     </w:p>
     <w:tbl>
       <w:tblPr>
-        <w:tblStyle w:val="a0"/>
+        <w:tblStyle w:val="a6"/>
         <w:tblW w:w="10137" w:type="dxa"/>
         <w:tblInd w:w="-108" w:type="dxa"/>
         <w:tblBorders>
@@ -741,7 +935,7 @@
           <w:insideV w:val="single" w:sz="4" w:space="0" w:color="000000"/>
         </w:tblBorders>
         <w:tblLayout w:type="fixed"/>
-        <w:tblLook w:val="0000" w:firstRow="0" w:lastRow="0" w:firstColumn="0" w:lastColumn="0" w:noHBand="0" w:noVBand="0"/>
+        <w:tblLook w:val="0000"/>
       </w:tblPr>
       <w:tblGrid>
         <w:gridCol w:w="2093"/>
@@ -883,8 +1077,13 @@
             <w:pPr>
               <w:jc w:val="both"/>
             </w:pPr>
-            <w:r>
-              <w:t>Подписанный уполномоченным представителем Предприятия. Часть III Распоряжения Предприятия (План-график) подписывается уполномоченными лицами Предприятия и Организации.</w:t>
+            <w:proofErr w:type="gramStart"/>
+            <w:r>
+              <w:t>Подписанный</w:t>
+            </w:r>
+            <w:proofErr w:type="gramEnd"/>
+            <w:r>
+              <w:t xml:space="preserve"> уполномоченным представителем Предприятия. Часть III Распоряжения Предприятия (План-график) подписывается уполномоченными лицами Предприятия и Организации.</w:t>
             </w:r>
           </w:p>
           <w:p>
@@ -901,8 +1100,13 @@
             <w:pPr>
               <w:jc w:val="both"/>
             </w:pPr>
-            <w:r>
-              <w:t>Подписанный уполномоченным представителем Предприятия. Часть III Распоряжения Предприятия (План-график) подписывается уполномоченными лицами Предприятия и Организации.</w:t>
+            <w:proofErr w:type="gramStart"/>
+            <w:r>
+              <w:t>Подписанный</w:t>
+            </w:r>
+            <w:proofErr w:type="gramEnd"/>
+            <w:r>
+              <w:t xml:space="preserve"> уполномоченным представителем Предприятия. Часть III Распоряжения Предприятия (План-график) подписывается уполномоченными лицами Предприятия и Организации.</w:t>
             </w:r>
           </w:p>
           <w:p>
@@ -956,8 +1160,13 @@
             <w:pPr>
               <w:jc w:val="both"/>
             </w:pPr>
-            <w:r>
-              <w:t>Заверенная уполномоченным представителем Предприятия и Организации</w:t>
+            <w:proofErr w:type="gramStart"/>
+            <w:r>
+              <w:t>Заверенная</w:t>
+            </w:r>
+            <w:proofErr w:type="gramEnd"/>
+            <w:r>
+              <w:t xml:space="preserve"> уполномоченным представителем Предприятия и Организации</w:t>
             </w:r>
           </w:p>
         </w:tc>
@@ -997,8 +1206,13 @@
             <w:pPr>
               <w:jc w:val="both"/>
             </w:pPr>
-            <w:r>
-              <w:t>Подписанный уполномоченным представителем Предприятия</w:t>
+            <w:proofErr w:type="gramStart"/>
+            <w:r>
+              <w:t>Подписанный</w:t>
+            </w:r>
+            <w:proofErr w:type="gramEnd"/>
+            <w:r>
+              <w:t xml:space="preserve"> уполномоченным представителем Предприятия</w:t>
             </w:r>
           </w:p>
         </w:tc>
@@ -1010,8 +1224,13 @@
             <w:pPr>
               <w:jc w:val="both"/>
             </w:pPr>
-            <w:r>
-              <w:t>Подписанный уполномоченным представителем Предприятия, подлинность подписи уполномоченного лица Предприятия должна быть засвидетельствована нотариально</w:t>
+            <w:proofErr w:type="gramStart"/>
+            <w:r>
+              <w:t>Подписанный</w:t>
+            </w:r>
+            <w:proofErr w:type="gramEnd"/>
+            <w:r>
+              <w:t xml:space="preserve"> уполномоченным представителем Предприятия, подлинность подписи уполномоченного лица Предприятия должна быть засвидетельствована нотариально</w:t>
             </w:r>
           </w:p>
         </w:tc>
@@ -1180,7 +1399,15 @@
         <w:jc w:val="both"/>
       </w:pPr>
       <w:r>
-        <w:t>9. Соглашение вступает в силу с даты подписания Сторонами и действует в течение срока действия Договора.</w:t>
+        <w:t xml:space="preserve">9. Соглашение вступает в силу </w:t>
+      </w:r>
+      <w:proofErr w:type="gramStart"/>
+      <w:r>
+        <w:t>с даты подписания</w:t>
+      </w:r>
+      <w:proofErr w:type="gramEnd"/>
+      <w:r>
+        <w:t xml:space="preserve"> Сторонами и действует в течение срока действия Договора.</w:t>
       </w:r>
     </w:p>
     <w:p>
@@ -1231,10 +1458,10 @@
     </w:p>
     <w:tbl>
       <w:tblPr>
-        <w:tblStyle w:val="a1"/>
+        <w:tblStyle w:val="a7"/>
         <w:tblW w:w="9781" w:type="dxa"/>
         <w:tblLayout w:type="fixed"/>
-        <w:tblLook w:val="0000" w:firstRow="0" w:lastRow="0" w:firstColumn="0" w:lastColumn="0" w:noHBand="0" w:noVBand="0"/>
+        <w:tblLook w:val="0000"/>
       </w:tblPr>
       <w:tblGrid>
         <w:gridCol w:w="5103"/>
@@ -1314,7 +1541,15 @@
           </w:p>
           <w:p>
             <w:r>
-              <w:t>{legal_address}</w:t>
+              <w:t>{</w:t>
+            </w:r>
+            <w:proofErr w:type="spellStart"/>
+            <w:r>
+              <w:t>legal_address</w:t>
+            </w:r>
+            <w:proofErr w:type="spellEnd"/>
+            <w:r>
+              <w:t>}</w:t>
             </w:r>
           </w:p>
         </w:tc>
@@ -1347,7 +1582,15 @@
           </w:p>
           <w:p>
             <w:r>
-              <w:t>{fact_address}</w:t>
+              <w:t>{</w:t>
+            </w:r>
+            <w:proofErr w:type="spellStart"/>
+            <w:r>
+              <w:t>fact_address</w:t>
+            </w:r>
+            <w:proofErr w:type="spellEnd"/>
+            <w:r>
+              <w:t>}</w:t>
             </w:r>
           </w:p>
         </w:tc>
@@ -1371,7 +1614,15 @@
           </w:tcPr>
           <w:p>
             <w:r>
-              <w:t>Тел.:  {phone}</w:t>
+              <w:t>Тел.:  {</w:t>
+            </w:r>
+            <w:proofErr w:type="spellStart"/>
+            <w:r>
+              <w:t>phone</w:t>
+            </w:r>
+            <w:proofErr w:type="spellEnd"/>
+            <w:r>
+              <w:t>}</w:t>
             </w:r>
           </w:p>
         </w:tc>
@@ -1394,7 +1645,7 @@
             <w:r>
               <w:t xml:space="preserve">Электронная почта: </w:t>
             </w:r>
-            <w:hyperlink r:id="rId9">
+            <w:hyperlink r:id="rId8">
               <w:r>
                 <w:t>info@vtb24.ru</w:t>
               </w:r>
@@ -1402,7 +1653,7 @@
             <w:r>
               <w:t xml:space="preserve">, </w:t>
             </w:r>
-            <w:hyperlink r:id="rId10">
+            <w:hyperlink r:id="rId9">
               <w:r>
                 <w:t>ussdrb@vtb24.ru</w:t>
               </w:r>
@@ -1423,7 +1674,15 @@
               </w:rPr>
             </w:pPr>
             <w:r>
-              <w:t>Электронная почта: {email}</w:t>
+              <w:t>Электронная почта: {</w:t>
+            </w:r>
+            <w:proofErr w:type="spellStart"/>
+            <w:r>
+              <w:t>email</w:t>
+            </w:r>
+            <w:proofErr w:type="spellEnd"/>
+            <w:r>
+              <w:t>}</w:t>
             </w:r>
           </w:p>
           <w:p/>
@@ -1460,7 +1719,15 @@
           </w:tcPr>
           <w:p>
             <w:r>
-              <w:t>БИК: {bik}</w:t>
+              <w:t>БИК: {</w:t>
+            </w:r>
+            <w:proofErr w:type="spellStart"/>
+            <w:r>
+              <w:t>bik</w:t>
+            </w:r>
+            <w:proofErr w:type="spellEnd"/>
+            <w:r>
+              <w:t>}</w:t>
             </w:r>
           </w:p>
         </w:tc>
@@ -1486,7 +1753,15 @@
           </w:tcPr>
           <w:p>
             <w:r>
-              <w:t>ОКПО: {okpo}</w:t>
+              <w:t>ОКПО: {</w:t>
+            </w:r>
+            <w:proofErr w:type="spellStart"/>
+            <w:r>
+              <w:t>okpo</w:t>
+            </w:r>
+            <w:proofErr w:type="spellEnd"/>
+            <w:r>
+              <w:t>}</w:t>
             </w:r>
           </w:p>
         </w:tc>
@@ -1508,7 +1783,15 @@
           </w:tcPr>
           <w:p>
             <w:r>
-              <w:t>ОКАТО: {okato}</w:t>
+              <w:t>ОКАТО: {</w:t>
+            </w:r>
+            <w:proofErr w:type="spellStart"/>
+            <w:r>
+              <w:t>okato</w:t>
+            </w:r>
+            <w:proofErr w:type="spellEnd"/>
+            <w:r>
+              <w:t>}</w:t>
             </w:r>
           </w:p>
         </w:tc>
@@ -1522,8 +1805,21 @@
             <w:tcW w:w="5103" w:type="dxa"/>
           </w:tcPr>
           <w:p>
-            <w:r>
-              <w:t>К/с 30101810100000000716 в ГУ Банка России по ЦФО</w:t>
+            <w:proofErr w:type="gramStart"/>
+            <w:r>
+              <w:t>К</w:t>
+            </w:r>
+            <w:proofErr w:type="gramEnd"/>
+            <w:r>
+              <w:t xml:space="preserve">/с 30101810100000000716 в ГУ </w:t>
+            </w:r>
+            <w:proofErr w:type="gramStart"/>
+            <w:r>
+              <w:t>Банка</w:t>
+            </w:r>
+            <w:proofErr w:type="gramEnd"/>
+            <w:r>
+              <w:t xml:space="preserve"> России по ЦФО</w:t>
             </w:r>
           </w:p>
         </w:tc>
@@ -1534,8 +1830,21 @@
           </w:tcPr>
           <w:p/>
           <w:p>
-            <w:r>
-              <w:t>Р/с {rs}</w:t>
+            <w:proofErr w:type="gramStart"/>
+            <w:r>
+              <w:t>Р</w:t>
+            </w:r>
+            <w:proofErr w:type="gramEnd"/>
+            <w:r>
+              <w:t>/с {</w:t>
+            </w:r>
+            <w:proofErr w:type="spellStart"/>
+            <w:r>
+              <w:t>rs</w:t>
+            </w:r>
+            <w:proofErr w:type="spellEnd"/>
+            <w:r>
+              <w:t>}</w:t>
             </w:r>
           </w:p>
         </w:tc>
@@ -1557,7 +1866,15 @@
           </w:tcPr>
           <w:p>
             <w:r>
-              <w:t>в {bank_name}</w:t>
+              <w:t>в {</w:t>
+            </w:r>
+            <w:proofErr w:type="spellStart"/>
+            <w:r>
+              <w:t>bank_name</w:t>
+            </w:r>
+            <w:proofErr w:type="spellEnd"/>
+            <w:r>
+              <w:t>}</w:t>
             </w:r>
           </w:p>
         </w:tc>
@@ -1619,10 +1936,10 @@
     </w:p>
     <w:tbl>
       <w:tblPr>
-        <w:tblStyle w:val="a2"/>
+        <w:tblStyle w:val="a8"/>
         <w:tblW w:w="9960" w:type="dxa"/>
         <w:tblLayout w:type="fixed"/>
-        <w:tblLook w:val="0000" w:firstRow="0" w:lastRow="0" w:firstColumn="0" w:lastColumn="0" w:noHBand="0" w:noVBand="0"/>
+        <w:tblLook w:val="0000"/>
       </w:tblPr>
       <w:tblGrid>
         <w:gridCol w:w="4800"/>
@@ -1880,12 +2197,14 @@
             <w:r>
               <w:t>{</w:t>
             </w:r>
+            <w:proofErr w:type="spellStart"/>
             <w:r>
               <w:rPr>
                 <w:lang w:val="en-US"/>
               </w:rPr>
               <w:t>fio</w:t>
             </w:r>
+            <w:proofErr w:type="spellEnd"/>
             <w:r>
               <w:t>_</w:t>
             </w:r>
@@ -2091,7 +2410,6 @@
         <w:rPr>
           <w:sz w:val="22"/>
           <w:szCs w:val="22"/>
-          <w:lang w:val="en-US"/>
         </w:rPr>
         <w:t xml:space="preserve"> </w:t>
       </w:r>
@@ -2106,10 +2424,10 @@
         <w:rPr>
           <w:sz w:val="22"/>
           <w:szCs w:val="22"/>
-          <w:lang w:val="en-US"/>
         </w:rPr>
         <w:t xml:space="preserve"> </w:t>
       </w:r>
+      <w:proofErr w:type="spellStart"/>
       <w:r>
         <w:rPr>
           <w:sz w:val="22"/>
@@ -2117,11 +2435,11 @@
         </w:rPr>
         <w:t>эквайринга</w:t>
       </w:r>
+      <w:proofErr w:type="spellEnd"/>
       <w:r>
         <w:rPr>
           <w:sz w:val="22"/>
           <w:szCs w:val="22"/>
-          <w:lang w:val="en-US"/>
         </w:rPr>
         <w:t xml:space="preserve"> </w:t>
       </w:r>
@@ -2136,7 +2454,6 @@
         <w:rPr>
           <w:sz w:val="22"/>
           <w:szCs w:val="22"/>
-          <w:lang w:val="en-US"/>
         </w:rPr>
         <w:t xml:space="preserve"> </w:t>
       </w:r>
@@ -2197,7 +2514,7 @@
     </w:p>
     <w:tbl>
       <w:tblPr>
-        <w:tblStyle w:val="ae"/>
+        <w:tblStyle w:val="af4"/>
         <w:tblW w:w="10068" w:type="dxa"/>
         <w:tblInd w:w="-108" w:type="dxa"/>
         <w:tblBorders>
@@ -2209,7 +2526,7 @@
           <w:insideV w:val="single" w:sz="4" w:space="0" w:color="000000"/>
         </w:tblBorders>
         <w:tblLayout w:type="fixed"/>
-        <w:tblLook w:val="0000" w:firstRow="0" w:lastRow="0" w:firstColumn="0" w:lastColumn="0" w:noHBand="0" w:noVBand="0"/>
+        <w:tblLook w:val="0000"/>
       </w:tblPr>
       <w:tblGrid>
         <w:gridCol w:w="10068"/>
@@ -2303,7 +2620,7 @@
           </w:p>
           <w:tbl>
             <w:tblPr>
-              <w:tblStyle w:val="a3"/>
+              <w:tblStyle w:val="a9"/>
               <w:tblW w:w="9417" w:type="dxa"/>
               <w:tblBorders>
                 <w:top w:val="single" w:sz="4" w:space="0" w:color="000000"/>
@@ -2314,7 +2631,7 @@
                 <w:insideV w:val="single" w:sz="4" w:space="0" w:color="000000"/>
               </w:tblBorders>
               <w:tblLayout w:type="fixed"/>
-              <w:tblLook w:val="0000" w:firstRow="0" w:lastRow="0" w:firstColumn="0" w:lastColumn="0" w:noHBand="0" w:noVBand="0"/>
+              <w:tblLook w:val="0000"/>
             </w:tblPr>
             <w:tblGrid>
               <w:gridCol w:w="2972"/>
@@ -2369,7 +2686,23 @@
                       <w:sz w:val="20"/>
                       <w:szCs w:val="20"/>
                     </w:rPr>
-                    <w:t>{merchant_name}</w:t>
+                    <w:t>{</w:t>
+                  </w:r>
+                  <w:proofErr w:type="spellStart"/>
+                  <w:r>
+                    <w:rPr>
+                      <w:sz w:val="20"/>
+                      <w:szCs w:val="20"/>
+                    </w:rPr>
+                    <w:t>merchant_name</w:t>
+                  </w:r>
+                  <w:proofErr w:type="spellEnd"/>
+                  <w:r>
+                    <w:rPr>
+                      <w:sz w:val="20"/>
+                      <w:szCs w:val="20"/>
+                    </w:rPr>
+                    <w:t>}</w:t>
                   </w:r>
                 </w:p>
               </w:tc>
@@ -2385,7 +2718,7 @@
           </w:p>
           <w:tbl>
             <w:tblPr>
-              <w:tblStyle w:val="a4"/>
+              <w:tblStyle w:val="aa"/>
               <w:tblW w:w="9417" w:type="dxa"/>
               <w:tblBorders>
                 <w:top w:val="single" w:sz="4" w:space="0" w:color="000000"/>
@@ -2396,7 +2729,7 @@
                 <w:insideV w:val="single" w:sz="4" w:space="0" w:color="000000"/>
               </w:tblBorders>
               <w:tblLayout w:type="fixed"/>
-              <w:tblLook w:val="0000" w:firstRow="0" w:lastRow="0" w:firstColumn="0" w:lastColumn="0" w:noHBand="0" w:noVBand="0"/>
+              <w:tblLook w:val="0000"/>
             </w:tblPr>
             <w:tblGrid>
               <w:gridCol w:w="2972"/>
@@ -2455,6 +2788,7 @@
                     </w:rPr>
                     <w:t>{</w:t>
                   </w:r>
+                  <w:proofErr w:type="spellStart"/>
                   <w:r>
                     <w:rPr>
                       <w:sz w:val="22"/>
@@ -2463,6 +2797,7 @@
                     </w:rPr>
                     <w:t>number_and_date_acquiring_agreement</w:t>
                   </w:r>
+                  <w:proofErr w:type="spellEnd"/>
                   <w:r>
                     <w:rPr>
                       <w:sz w:val="22"/>
@@ -2486,7 +2821,7 @@
           </w:p>
           <w:tbl>
             <w:tblPr>
-              <w:tblStyle w:val="a5"/>
+              <w:tblStyle w:val="ab"/>
               <w:tblW w:w="5526" w:type="dxa"/>
               <w:tblBorders>
                 <w:top w:val="single" w:sz="4" w:space="0" w:color="000000"/>
@@ -2497,7 +2832,7 @@
                 <w:insideV w:val="single" w:sz="4" w:space="0" w:color="000000"/>
               </w:tblBorders>
               <w:tblLayout w:type="fixed"/>
-              <w:tblLook w:val="0000" w:firstRow="0" w:lastRow="0" w:firstColumn="0" w:lastColumn="0" w:noHBand="0" w:noVBand="0"/>
+              <w:tblLook w:val="0000"/>
             </w:tblPr>
             <w:tblGrid>
               <w:gridCol w:w="2121"/>
@@ -2898,7 +3233,7 @@
           </w:p>
           <w:tbl>
             <w:tblPr>
-              <w:tblStyle w:val="a6"/>
+              <w:tblStyle w:val="ac"/>
               <w:tblW w:w="9416" w:type="dxa"/>
               <w:tblBorders>
                 <w:top w:val="single" w:sz="4" w:space="0" w:color="000000"/>
@@ -2909,7 +3244,7 @@
                 <w:insideV w:val="single" w:sz="4" w:space="0" w:color="000000"/>
               </w:tblBorders>
               <w:tblLayout w:type="fixed"/>
-              <w:tblLook w:val="0000" w:firstRow="0" w:lastRow="0" w:firstColumn="0" w:lastColumn="0" w:noHBand="0" w:noVBand="0"/>
+              <w:tblLook w:val="0000"/>
             </w:tblPr>
             <w:tblGrid>
               <w:gridCol w:w="2551"/>
@@ -3551,7 +3886,23 @@
                       <w:sz w:val="20"/>
                       <w:szCs w:val="20"/>
                     </w:rPr>
-                    <w:t>{bank_name}</w:t>
+                    <w:t>{</w:t>
+                  </w:r>
+                  <w:proofErr w:type="spellStart"/>
+                  <w:r>
+                    <w:rPr>
+                      <w:sz w:val="20"/>
+                      <w:szCs w:val="20"/>
+                    </w:rPr>
+                    <w:t>bank_name</w:t>
+                  </w:r>
+                  <w:proofErr w:type="spellEnd"/>
+                  <w:r>
+                    <w:rPr>
+                      <w:sz w:val="20"/>
+                      <w:szCs w:val="20"/>
+                    </w:rPr>
+                    <w:t>}</w:t>
                   </w:r>
                 </w:p>
               </w:tc>
@@ -3567,7 +3918,7 @@
           </w:p>
           <w:tbl>
             <w:tblPr>
-              <w:tblStyle w:val="a7"/>
+              <w:tblStyle w:val="ad"/>
               <w:tblW w:w="9417" w:type="dxa"/>
               <w:tblBorders>
                 <w:top w:val="single" w:sz="4" w:space="0" w:color="000000"/>
@@ -3578,7 +3929,7 @@
                 <w:insideV w:val="single" w:sz="4" w:space="0" w:color="000000"/>
               </w:tblBorders>
               <w:tblLayout w:type="fixed"/>
-              <w:tblLook w:val="0000" w:firstRow="0" w:lastRow="0" w:firstColumn="0" w:lastColumn="0" w:noHBand="0" w:noVBand="0"/>
+              <w:tblLook w:val="0000"/>
             </w:tblPr>
             <w:tblGrid>
               <w:gridCol w:w="3256"/>
@@ -3633,7 +3984,23 @@
                       <w:sz w:val="20"/>
                       <w:szCs w:val="20"/>
                     </w:rPr>
-                    <w:t>{fio_native}</w:t>
+                    <w:t>{</w:t>
+                  </w:r>
+                  <w:proofErr w:type="spellStart"/>
+                  <w:r>
+                    <w:rPr>
+                      <w:sz w:val="20"/>
+                      <w:szCs w:val="20"/>
+                    </w:rPr>
+                    <w:t>fio_native</w:t>
+                  </w:r>
+                  <w:proofErr w:type="spellEnd"/>
+                  <w:r>
+                    <w:rPr>
+                      <w:sz w:val="20"/>
+                      <w:szCs w:val="20"/>
+                    </w:rPr>
+                    <w:t>}</w:t>
                   </w:r>
                 </w:p>
               </w:tc>
@@ -3687,7 +4054,23 @@
                       <w:sz w:val="20"/>
                       <w:szCs w:val="20"/>
                     </w:rPr>
-                    <w:t>{phone}</w:t>
+                    <w:t>{</w:t>
+                  </w:r>
+                  <w:proofErr w:type="spellStart"/>
+                  <w:r>
+                    <w:rPr>
+                      <w:sz w:val="20"/>
+                      <w:szCs w:val="20"/>
+                    </w:rPr>
+                    <w:t>phone</w:t>
+                  </w:r>
+                  <w:proofErr w:type="spellEnd"/>
+                  <w:r>
+                    <w:rPr>
+                      <w:sz w:val="20"/>
+                      <w:szCs w:val="20"/>
+                    </w:rPr>
+                    <w:t>}</w:t>
                   </w:r>
                 </w:p>
               </w:tc>
@@ -3742,7 +4125,23 @@
                       <w:sz w:val="20"/>
                       <w:szCs w:val="20"/>
                     </w:rPr>
-                    <w:t>{email}</w:t>
+                    <w:t>{</w:t>
+                  </w:r>
+                  <w:proofErr w:type="spellStart"/>
+                  <w:r>
+                    <w:rPr>
+                      <w:sz w:val="20"/>
+                      <w:szCs w:val="20"/>
+                    </w:rPr>
+                    <w:t>email</w:t>
+                  </w:r>
+                  <w:proofErr w:type="spellEnd"/>
+                  <w:r>
+                    <w:rPr>
+                      <w:sz w:val="20"/>
+                      <w:szCs w:val="20"/>
+                    </w:rPr>
+                    <w:t>}</w:t>
                   </w:r>
                 </w:p>
               </w:tc>
@@ -3875,7 +4274,7 @@
           </w:p>
           <w:tbl>
             <w:tblPr>
-              <w:tblStyle w:val="a8"/>
+              <w:tblStyle w:val="ae"/>
               <w:tblW w:w="9417" w:type="dxa"/>
               <w:tblBorders>
                 <w:top w:val="single" w:sz="4" w:space="0" w:color="000000"/>
@@ -3886,7 +4285,7 @@
                 <w:insideV w:val="single" w:sz="4" w:space="0" w:color="000000"/>
               </w:tblBorders>
               <w:tblLayout w:type="fixed"/>
-              <w:tblLook w:val="0000" w:firstRow="0" w:lastRow="0" w:firstColumn="0" w:lastColumn="0" w:noHBand="0" w:noVBand="0"/>
+              <w:tblLook w:val="0000"/>
             </w:tblPr>
             <w:tblGrid>
               <w:gridCol w:w="2972"/>
@@ -3941,7 +4340,23 @@
                       <w:sz w:val="20"/>
                       <w:szCs w:val="20"/>
                     </w:rPr>
-                    <w:t>Общество с ограниченной ответственностью «Виджи Файнэнсинг»</w:t>
+                    <w:t xml:space="preserve">Общество с ограниченной ответственностью «Алтын </w:t>
+                  </w:r>
+                  <w:proofErr w:type="spellStart"/>
+                  <w:r>
+                    <w:rPr>
+                      <w:sz w:val="20"/>
+                      <w:szCs w:val="20"/>
+                    </w:rPr>
+                    <w:t>Финанс</w:t>
+                  </w:r>
+                  <w:proofErr w:type="spellEnd"/>
+                  <w:r>
+                    <w:rPr>
+                      <w:sz w:val="20"/>
+                      <w:szCs w:val="20"/>
+                    </w:rPr>
+                    <w:t>»</w:t>
                   </w:r>
                 </w:p>
               </w:tc>
@@ -3957,7 +4372,7 @@
           </w:p>
           <w:tbl>
             <w:tblPr>
-              <w:tblStyle w:val="a9"/>
+              <w:tblStyle w:val="af"/>
               <w:tblW w:w="5526" w:type="dxa"/>
               <w:tblBorders>
                 <w:top w:val="single" w:sz="4" w:space="0" w:color="000000"/>
@@ -3968,7 +4383,7 @@
                 <w:insideV w:val="single" w:sz="4" w:space="0" w:color="000000"/>
               </w:tblBorders>
               <w:tblLayout w:type="fixed"/>
-              <w:tblLook w:val="0000" w:firstRow="0" w:lastRow="0" w:firstColumn="0" w:lastColumn="0" w:noHBand="0" w:noVBand="0"/>
+              <w:tblLook w:val="0000"/>
             </w:tblPr>
             <w:tblGrid>
               <w:gridCol w:w="2121"/>
@@ -3988,7 +4403,7 @@
             <w:tr>
               <w:tc>
                 <w:tcPr>
-                  <w:tcW w:w="2122" w:type="dxa"/>
+                  <w:tcW w:w="2121" w:type="dxa"/>
                   <w:tcBorders>
                     <w:top w:val="single" w:sz="4" w:space="0" w:color="000000"/>
                     <w:left w:val="single" w:sz="4" w:space="0" w:color="000000"/>
@@ -4028,14 +4443,16 @@
                     <w:rPr>
                       <w:sz w:val="18"/>
                       <w:szCs w:val="18"/>
+                      <w:lang w:val="en-US"/>
                     </w:rPr>
                   </w:pPr>
                   <w:r>
                     <w:rPr>
                       <w:sz w:val="18"/>
                       <w:szCs w:val="18"/>
-                    </w:rPr>
-                    <w:t>7</w:t>
+                      <w:lang w:val="en-US"/>
+                    </w:rPr>
+                    <w:t>9</w:t>
                   </w:r>
                 </w:p>
               </w:tc>
@@ -4054,12 +4471,14 @@
                     <w:rPr>
                       <w:sz w:val="18"/>
                       <w:szCs w:val="18"/>
+                      <w:lang w:val="en-US"/>
                     </w:rPr>
                   </w:pPr>
                   <w:r>
                     <w:rPr>
                       <w:sz w:val="18"/>
                       <w:szCs w:val="18"/>
+                      <w:lang w:val="en-US"/>
                     </w:rPr>
                     <w:t>7</w:t>
                   </w:r>
@@ -4080,14 +4499,16 @@
                     <w:rPr>
                       <w:sz w:val="18"/>
                       <w:szCs w:val="18"/>
+                      <w:lang w:val="en-US"/>
                     </w:rPr>
                   </w:pPr>
                   <w:r>
                     <w:rPr>
                       <w:sz w:val="18"/>
                       <w:szCs w:val="18"/>
-                    </w:rPr>
-                    <w:t>2</w:t>
+                      <w:lang w:val="en-US"/>
+                    </w:rPr>
+                    <w:t>0</w:t>
                   </w:r>
                 </w:p>
               </w:tc>
@@ -4106,14 +4527,16 @@
                     <w:rPr>
                       <w:sz w:val="18"/>
                       <w:szCs w:val="18"/>
+                      <w:lang w:val="en-US"/>
                     </w:rPr>
                   </w:pPr>
                   <w:r>
                     <w:rPr>
                       <w:sz w:val="18"/>
                       <w:szCs w:val="18"/>
-                    </w:rPr>
-                    <w:t>3</w:t>
+                      <w:lang w:val="en-US"/>
+                    </w:rPr>
+                    <w:t>5</w:t>
                   </w:r>
                 </w:p>
               </w:tc>
@@ -4132,14 +4555,16 @@
                     <w:rPr>
                       <w:sz w:val="18"/>
                       <w:szCs w:val="18"/>
+                      <w:lang w:val="en-US"/>
                     </w:rPr>
                   </w:pPr>
                   <w:r>
                     <w:rPr>
                       <w:sz w:val="18"/>
                       <w:szCs w:val="18"/>
-                    </w:rPr>
-                    <w:t>4</w:t>
+                      <w:lang w:val="en-US"/>
+                    </w:rPr>
+                    <w:t>1</w:t>
                   </w:r>
                 </w:p>
               </w:tc>
@@ -4158,14 +4583,16 @@
                     <w:rPr>
                       <w:sz w:val="18"/>
                       <w:szCs w:val="18"/>
+                      <w:lang w:val="en-US"/>
                     </w:rPr>
                   </w:pPr>
                   <w:r>
                     <w:rPr>
                       <w:sz w:val="18"/>
                       <w:szCs w:val="18"/>
-                    </w:rPr>
-                    <w:t>4</w:t>
+                      <w:lang w:val="en-US"/>
+                    </w:rPr>
+                    <w:t>0</w:t>
                   </w:r>
                 </w:p>
               </w:tc>
@@ -4184,14 +4611,16 @@
                     <w:rPr>
                       <w:sz w:val="18"/>
                       <w:szCs w:val="18"/>
+                      <w:lang w:val="en-US"/>
                     </w:rPr>
                   </w:pPr>
                   <w:r>
                     <w:rPr>
                       <w:sz w:val="18"/>
                       <w:szCs w:val="18"/>
-                    </w:rPr>
-                    <w:t>4</w:t>
+                      <w:lang w:val="en-US"/>
+                    </w:rPr>
+                    <w:t>9</w:t>
                   </w:r>
                 </w:p>
               </w:tc>
@@ -4210,14 +4639,16 @@
                     <w:rPr>
                       <w:sz w:val="18"/>
                       <w:szCs w:val="18"/>
+                      <w:lang w:val="en-US"/>
                     </w:rPr>
                   </w:pPr>
                   <w:r>
                     <w:rPr>
                       <w:sz w:val="18"/>
                       <w:szCs w:val="18"/>
-                    </w:rPr>
-                    <w:t>8</w:t>
+                      <w:lang w:val="en-US"/>
+                    </w:rPr>
+                    <w:t>6</w:t>
                   </w:r>
                 </w:p>
               </w:tc>
@@ -4236,14 +4667,16 @@
                     <w:rPr>
                       <w:sz w:val="18"/>
                       <w:szCs w:val="18"/>
+                      <w:lang w:val="en-US"/>
                     </w:rPr>
                   </w:pPr>
                   <w:r>
                     <w:rPr>
                       <w:sz w:val="18"/>
                       <w:szCs w:val="18"/>
-                    </w:rPr>
-                    <w:t>1</w:t>
+                      <w:lang w:val="en-US"/>
+                    </w:rPr>
+                    <w:t>6</w:t>
                   </w:r>
                 </w:p>
               </w:tc>
@@ -4262,14 +4695,16 @@
                     <w:rPr>
                       <w:sz w:val="18"/>
                       <w:szCs w:val="18"/>
+                      <w:lang w:val="en-US"/>
                     </w:rPr>
                   </w:pPr>
                   <w:r>
                     <w:rPr>
                       <w:sz w:val="18"/>
                       <w:szCs w:val="18"/>
-                    </w:rPr>
-                    <w:t>1</w:t>
+                      <w:lang w:val="en-US"/>
+                    </w:rPr>
+                    <w:t>0</w:t>
                   </w:r>
                 </w:p>
               </w:tc>
@@ -4326,7 +4761,7 @@
           </w:p>
           <w:tbl>
             <w:tblPr>
-              <w:tblStyle w:val="aa"/>
+              <w:tblStyle w:val="af0"/>
               <w:tblW w:w="9416" w:type="dxa"/>
               <w:tblBorders>
                 <w:top w:val="single" w:sz="4" w:space="0" w:color="000000"/>
@@ -4337,7 +4772,7 @@
                 <w:insideV w:val="single" w:sz="4" w:space="0" w:color="000000"/>
               </w:tblBorders>
               <w:tblLayout w:type="fixed"/>
-              <w:tblLook w:val="0000" w:firstRow="0" w:lastRow="0" w:firstColumn="0" w:lastColumn="0" w:noHBand="0" w:noVBand="0"/>
+              <w:tblLook w:val="0000"/>
             </w:tblPr>
             <w:tblGrid>
               <w:gridCol w:w="2551"/>
@@ -4366,7 +4801,7 @@
             <w:tr>
               <w:tc>
                 <w:tcPr>
-                  <w:tcW w:w="2552" w:type="dxa"/>
+                  <w:tcW w:w="2551" w:type="dxa"/>
                   <w:tcBorders>
                     <w:top w:val="single" w:sz="4" w:space="0" w:color="000000"/>
                     <w:left w:val="single" w:sz="4" w:space="0" w:color="000000"/>
@@ -4409,17 +4844,7 @@
                   </w:tcBorders>
                 </w:tcPr>
                 <w:p>
-                  <w:pPr>
-                    <w:rPr>
-                      <w:sz w:val="20"/>
-                      <w:szCs w:val="20"/>
-                    </w:rPr>
-                  </w:pPr>
-                  <w:r>
-                    <w:rPr>
-                      <w:sz w:val="20"/>
-                      <w:szCs w:val="20"/>
-                    </w:rPr>
+                  <w:r>
                     <w:t>4</w:t>
                   </w:r>
                 </w:p>
@@ -4436,17 +4861,7 @@
                   </w:tcBorders>
                 </w:tcPr>
                 <w:p>
-                  <w:pPr>
-                    <w:rPr>
-                      <w:sz w:val="20"/>
-                      <w:szCs w:val="20"/>
-                    </w:rPr>
-                  </w:pPr>
-                  <w:r>
-                    <w:rPr>
-                      <w:sz w:val="20"/>
-                      <w:szCs w:val="20"/>
-                    </w:rPr>
+                  <w:r>
                     <w:t>0</w:t>
                   </w:r>
                 </w:p>
@@ -4462,17 +4877,7 @@
                   </w:tcBorders>
                 </w:tcPr>
                 <w:p>
-                  <w:pPr>
-                    <w:rPr>
-                      <w:sz w:val="20"/>
-                      <w:szCs w:val="20"/>
-                    </w:rPr>
-                  </w:pPr>
-                  <w:r>
-                    <w:rPr>
-                      <w:sz w:val="20"/>
-                      <w:szCs w:val="20"/>
-                    </w:rPr>
+                  <w:r>
                     <w:t>7</w:t>
                   </w:r>
                 </w:p>
@@ -4488,17 +4893,7 @@
                   </w:tcBorders>
                 </w:tcPr>
                 <w:p>
-                  <w:pPr>
-                    <w:rPr>
-                      <w:sz w:val="20"/>
-                      <w:szCs w:val="20"/>
-                    </w:rPr>
-                  </w:pPr>
-                  <w:r>
-                    <w:rPr>
-                      <w:sz w:val="20"/>
-                      <w:szCs w:val="20"/>
-                    </w:rPr>
+                  <w:r>
                     <w:t>0</w:t>
                   </w:r>
                 </w:p>
@@ -4514,17 +4909,7 @@
                   </w:tcBorders>
                 </w:tcPr>
                 <w:p>
-                  <w:pPr>
-                    <w:rPr>
-                      <w:sz w:val="20"/>
-                      <w:szCs w:val="20"/>
-                    </w:rPr>
-                  </w:pPr>
-                  <w:r>
-                    <w:rPr>
-                      <w:sz w:val="20"/>
-                      <w:szCs w:val="20"/>
-                    </w:rPr>
+                  <w:r>
                     <w:t>1</w:t>
                   </w:r>
                 </w:p>
@@ -4540,17 +4925,7 @@
                   </w:tcBorders>
                 </w:tcPr>
                 <w:p>
-                  <w:pPr>
-                    <w:rPr>
-                      <w:sz w:val="20"/>
-                      <w:szCs w:val="20"/>
-                    </w:rPr>
-                  </w:pPr>
-                  <w:r>
-                    <w:rPr>
-                      <w:sz w:val="20"/>
-                      <w:szCs w:val="20"/>
-                    </w:rPr>
+                  <w:r>
                     <w:t>8</w:t>
                   </w:r>
                 </w:p>
@@ -4566,17 +4941,7 @@
                   </w:tcBorders>
                 </w:tcPr>
                 <w:p>
-                  <w:pPr>
-                    <w:rPr>
-                      <w:sz w:val="20"/>
-                      <w:szCs w:val="20"/>
-                    </w:rPr>
-                  </w:pPr>
-                  <w:r>
-                    <w:rPr>
-                      <w:sz w:val="20"/>
-                      <w:szCs w:val="20"/>
-                    </w:rPr>
+                  <w:r>
                     <w:t>1</w:t>
                   </w:r>
                 </w:p>
@@ -4592,17 +4957,7 @@
                   </w:tcBorders>
                 </w:tcPr>
                 <w:p>
-                  <w:pPr>
-                    <w:rPr>
-                      <w:sz w:val="20"/>
-                      <w:szCs w:val="20"/>
-                    </w:rPr>
-                  </w:pPr>
-                  <w:r>
-                    <w:rPr>
-                      <w:sz w:val="20"/>
-                      <w:szCs w:val="20"/>
-                    </w:rPr>
+                  <w:r>
                     <w:t>0</w:t>
                   </w:r>
                 </w:p>
@@ -4618,304 +4973,184 @@
                   </w:tcBorders>
                 </w:tcPr>
                 <w:p>
-                  <w:pPr>
-                    <w:rPr>
-                      <w:sz w:val="20"/>
-                      <w:szCs w:val="20"/>
-                    </w:rPr>
-                  </w:pPr>
-                  <w:r>
-                    <w:rPr>
-                      <w:sz w:val="20"/>
-                      <w:szCs w:val="20"/>
-                    </w:rPr>
+                  <w:r>
+                    <w:t>1</w:t>
+                  </w:r>
+                </w:p>
+              </w:tc>
+              <w:tc>
+                <w:tcPr>
+                  <w:tcW w:w="284" w:type="dxa"/>
+                  <w:tcBorders>
+                    <w:top w:val="single" w:sz="4" w:space="0" w:color="000000"/>
+                    <w:left w:val="single" w:sz="4" w:space="0" w:color="000000"/>
+                    <w:bottom w:val="single" w:sz="4" w:space="0" w:color="000000"/>
+                    <w:right w:val="single" w:sz="4" w:space="0" w:color="000000"/>
+                  </w:tcBorders>
+                </w:tcPr>
+                <w:p>
+                  <w:r>
+                    <w:t>1</w:t>
+                  </w:r>
+                </w:p>
+              </w:tc>
+              <w:tc>
+                <w:tcPr>
+                  <w:tcW w:w="284" w:type="dxa"/>
+                  <w:tcBorders>
+                    <w:top w:val="single" w:sz="4" w:space="0" w:color="000000"/>
+                    <w:left w:val="single" w:sz="4" w:space="0" w:color="000000"/>
+                    <w:bottom w:val="single" w:sz="4" w:space="0" w:color="000000"/>
+                    <w:right w:val="single" w:sz="4" w:space="0" w:color="000000"/>
+                  </w:tcBorders>
+                </w:tcPr>
+                <w:p>
+                  <w:r>
+                    <w:t>2</w:t>
+                  </w:r>
+                </w:p>
+              </w:tc>
+              <w:tc>
+                <w:tcPr>
+                  <w:tcW w:w="284" w:type="dxa"/>
+                  <w:tcBorders>
+                    <w:top w:val="single" w:sz="4" w:space="0" w:color="000000"/>
+                    <w:left w:val="single" w:sz="4" w:space="0" w:color="000000"/>
+                    <w:bottom w:val="single" w:sz="4" w:space="0" w:color="000000"/>
+                    <w:right w:val="single" w:sz="4" w:space="0" w:color="000000"/>
+                  </w:tcBorders>
+                </w:tcPr>
+                <w:p>
+                  <w:r>
+                    <w:t>2</w:t>
+                  </w:r>
+                </w:p>
+              </w:tc>
+              <w:tc>
+                <w:tcPr>
+                  <w:tcW w:w="284" w:type="dxa"/>
+                  <w:tcBorders>
+                    <w:top w:val="single" w:sz="4" w:space="0" w:color="000000"/>
+                    <w:left w:val="single" w:sz="4" w:space="0" w:color="000000"/>
+                    <w:bottom w:val="single" w:sz="4" w:space="0" w:color="000000"/>
+                    <w:right w:val="single" w:sz="4" w:space="0" w:color="000000"/>
+                  </w:tcBorders>
+                </w:tcPr>
+                <w:p>
+                  <w:r>
+                    <w:t>5</w:t>
+                  </w:r>
+                </w:p>
+              </w:tc>
+              <w:tc>
+                <w:tcPr>
+                  <w:tcW w:w="284" w:type="dxa"/>
+                  <w:tcBorders>
+                    <w:top w:val="single" w:sz="4" w:space="0" w:color="000000"/>
+                    <w:left w:val="single" w:sz="4" w:space="0" w:color="000000"/>
+                    <w:bottom w:val="single" w:sz="4" w:space="0" w:color="000000"/>
+                    <w:right w:val="single" w:sz="4" w:space="0" w:color="000000"/>
+                  </w:tcBorders>
+                </w:tcPr>
+                <w:p>
+                  <w:r>
+                    <w:t>0</w:t>
+                  </w:r>
+                </w:p>
+              </w:tc>
+              <w:tc>
+                <w:tcPr>
+                  <w:tcW w:w="284" w:type="dxa"/>
+                  <w:tcBorders>
+                    <w:top w:val="single" w:sz="4" w:space="0" w:color="000000"/>
+                    <w:left w:val="single" w:sz="4" w:space="0" w:color="000000"/>
+                    <w:bottom w:val="single" w:sz="4" w:space="0" w:color="000000"/>
+                    <w:right w:val="single" w:sz="4" w:space="0" w:color="000000"/>
+                  </w:tcBorders>
+                </w:tcPr>
+                <w:p>
+                  <w:r>
+                    <w:t>0</w:t>
+                  </w:r>
+                </w:p>
+              </w:tc>
+              <w:tc>
+                <w:tcPr>
+                  <w:tcW w:w="284" w:type="dxa"/>
+                  <w:tcBorders>
+                    <w:top w:val="single" w:sz="4" w:space="0" w:color="000000"/>
+                    <w:left w:val="single" w:sz="4" w:space="0" w:color="000000"/>
+                    <w:bottom w:val="single" w:sz="4" w:space="0" w:color="000000"/>
+                    <w:right w:val="single" w:sz="4" w:space="0" w:color="000000"/>
+                  </w:tcBorders>
+                </w:tcPr>
+                <w:p>
+                  <w:r>
+                    <w:t>0</w:t>
+                  </w:r>
+                </w:p>
+              </w:tc>
+              <w:tc>
+                <w:tcPr>
+                  <w:tcW w:w="284" w:type="dxa"/>
+                  <w:tcBorders>
+                    <w:top w:val="single" w:sz="4" w:space="0" w:color="000000"/>
+                    <w:left w:val="single" w:sz="4" w:space="0" w:color="000000"/>
+                    <w:bottom w:val="single" w:sz="4" w:space="0" w:color="000000"/>
+                    <w:right w:val="single" w:sz="4" w:space="0" w:color="000000"/>
+                  </w:tcBorders>
+                </w:tcPr>
+                <w:p>
+                  <w:r>
+                    <w:t>0</w:t>
+                  </w:r>
+                </w:p>
+              </w:tc>
+              <w:tc>
+                <w:tcPr>
+                  <w:tcW w:w="284" w:type="dxa"/>
+                  <w:tcBorders>
+                    <w:top w:val="single" w:sz="4" w:space="0" w:color="000000"/>
+                    <w:left w:val="single" w:sz="4" w:space="0" w:color="000000"/>
+                    <w:bottom w:val="single" w:sz="4" w:space="0" w:color="000000"/>
+                    <w:right w:val="single" w:sz="4" w:space="0" w:color="000000"/>
+                  </w:tcBorders>
+                </w:tcPr>
+                <w:p>
+                  <w:r>
+                    <w:t>0</w:t>
+                  </w:r>
+                </w:p>
+              </w:tc>
+              <w:tc>
+                <w:tcPr>
+                  <w:tcW w:w="284" w:type="dxa"/>
+                  <w:tcBorders>
+                    <w:top w:val="single" w:sz="4" w:space="0" w:color="000000"/>
+                    <w:left w:val="single" w:sz="4" w:space="0" w:color="000000"/>
+                    <w:bottom w:val="single" w:sz="4" w:space="0" w:color="000000"/>
+                    <w:right w:val="single" w:sz="4" w:space="0" w:color="000000"/>
+                  </w:tcBorders>
+                </w:tcPr>
+                <w:p>
+                  <w:r>
+                    <w:t>0</w:t>
+                  </w:r>
+                </w:p>
+              </w:tc>
+              <w:tc>
+                <w:tcPr>
+                  <w:tcW w:w="1470" w:type="dxa"/>
+                  <w:tcBorders>
+                    <w:top w:val="single" w:sz="4" w:space="0" w:color="000000"/>
+                    <w:left w:val="single" w:sz="4" w:space="0" w:color="000000"/>
+                    <w:bottom w:val="single" w:sz="4" w:space="0" w:color="000000"/>
+                    <w:right w:val="single" w:sz="4" w:space="0" w:color="000000"/>
+                  </w:tcBorders>
+                </w:tcPr>
+                <w:p>
+                  <w:r>
                     <w:t>8</w:t>
-                  </w:r>
-                </w:p>
-              </w:tc>
-              <w:tc>
-                <w:tcPr>
-                  <w:tcW w:w="284" w:type="dxa"/>
-                  <w:tcBorders>
-                    <w:top w:val="single" w:sz="4" w:space="0" w:color="000000"/>
-                    <w:left w:val="single" w:sz="4" w:space="0" w:color="000000"/>
-                    <w:bottom w:val="single" w:sz="4" w:space="0" w:color="000000"/>
-                    <w:right w:val="single" w:sz="4" w:space="0" w:color="000000"/>
-                  </w:tcBorders>
-                </w:tcPr>
-                <w:p>
-                  <w:pPr>
-                    <w:rPr>
-                      <w:sz w:val="20"/>
-                      <w:szCs w:val="20"/>
-                    </w:rPr>
-                  </w:pPr>
-                  <w:r>
-                    <w:rPr>
-                      <w:sz w:val="20"/>
-                      <w:szCs w:val="20"/>
-                    </w:rPr>
-                    <w:t>0</w:t>
-                  </w:r>
-                </w:p>
-              </w:tc>
-              <w:tc>
-                <w:tcPr>
-                  <w:tcW w:w="284" w:type="dxa"/>
-                  <w:tcBorders>
-                    <w:top w:val="single" w:sz="4" w:space="0" w:color="000000"/>
-                    <w:left w:val="single" w:sz="4" w:space="0" w:color="000000"/>
-                    <w:bottom w:val="single" w:sz="4" w:space="0" w:color="000000"/>
-                    <w:right w:val="single" w:sz="4" w:space="0" w:color="000000"/>
-                  </w:tcBorders>
-                </w:tcPr>
-                <w:p>
-                  <w:pPr>
-                    <w:rPr>
-                      <w:sz w:val="20"/>
-                      <w:szCs w:val="20"/>
-                    </w:rPr>
-                  </w:pPr>
-                  <w:r>
-                    <w:rPr>
-                      <w:sz w:val="20"/>
-                      <w:szCs w:val="20"/>
-                    </w:rPr>
-                    <w:t>0</w:t>
-                  </w:r>
-                </w:p>
-              </w:tc>
-              <w:tc>
-                <w:tcPr>
-                  <w:tcW w:w="284" w:type="dxa"/>
-                  <w:tcBorders>
-                    <w:top w:val="single" w:sz="4" w:space="0" w:color="000000"/>
-                    <w:left w:val="single" w:sz="4" w:space="0" w:color="000000"/>
-                    <w:bottom w:val="single" w:sz="4" w:space="0" w:color="000000"/>
-                    <w:right w:val="single" w:sz="4" w:space="0" w:color="000000"/>
-                  </w:tcBorders>
-                </w:tcPr>
-                <w:p>
-                  <w:pPr>
-                    <w:rPr>
-                      <w:sz w:val="20"/>
-                      <w:szCs w:val="20"/>
-                    </w:rPr>
-                  </w:pPr>
-                  <w:r>
-                    <w:rPr>
-                      <w:sz w:val="20"/>
-                      <w:szCs w:val="20"/>
-                    </w:rPr>
-                    <w:t>0</w:t>
-                  </w:r>
-                </w:p>
-              </w:tc>
-              <w:tc>
-                <w:tcPr>
-                  <w:tcW w:w="284" w:type="dxa"/>
-                  <w:tcBorders>
-                    <w:top w:val="single" w:sz="4" w:space="0" w:color="000000"/>
-                    <w:left w:val="single" w:sz="4" w:space="0" w:color="000000"/>
-                    <w:bottom w:val="single" w:sz="4" w:space="0" w:color="000000"/>
-                    <w:right w:val="single" w:sz="4" w:space="0" w:color="000000"/>
-                  </w:tcBorders>
-                </w:tcPr>
-                <w:p>
-                  <w:pPr>
-                    <w:rPr>
-                      <w:sz w:val="20"/>
-                      <w:szCs w:val="20"/>
-                    </w:rPr>
-                  </w:pPr>
-                  <w:r>
-                    <w:rPr>
-                      <w:sz w:val="20"/>
-                      <w:szCs w:val="20"/>
-                    </w:rPr>
-                    <w:t>0</w:t>
-                  </w:r>
-                </w:p>
-              </w:tc>
-              <w:tc>
-                <w:tcPr>
-                  <w:tcW w:w="284" w:type="dxa"/>
-                  <w:tcBorders>
-                    <w:top w:val="single" w:sz="4" w:space="0" w:color="000000"/>
-                    <w:left w:val="single" w:sz="4" w:space="0" w:color="000000"/>
-                    <w:bottom w:val="single" w:sz="4" w:space="0" w:color="000000"/>
-                    <w:right w:val="single" w:sz="4" w:space="0" w:color="000000"/>
-                  </w:tcBorders>
-                </w:tcPr>
-                <w:p>
-                  <w:pPr>
-                    <w:rPr>
-                      <w:sz w:val="20"/>
-                      <w:szCs w:val="20"/>
-                    </w:rPr>
-                  </w:pPr>
-                  <w:r>
-                    <w:rPr>
-                      <w:sz w:val="20"/>
-                      <w:szCs w:val="20"/>
-                    </w:rPr>
-                    <w:t>0</w:t>
-                  </w:r>
-                </w:p>
-              </w:tc>
-              <w:tc>
-                <w:tcPr>
-                  <w:tcW w:w="284" w:type="dxa"/>
-                  <w:tcBorders>
-                    <w:top w:val="single" w:sz="4" w:space="0" w:color="000000"/>
-                    <w:left w:val="single" w:sz="4" w:space="0" w:color="000000"/>
-                    <w:bottom w:val="single" w:sz="4" w:space="0" w:color="000000"/>
-                    <w:right w:val="single" w:sz="4" w:space="0" w:color="000000"/>
-                  </w:tcBorders>
-                </w:tcPr>
-                <w:p>
-                  <w:pPr>
-                    <w:rPr>
-                      <w:sz w:val="20"/>
-                      <w:szCs w:val="20"/>
-                    </w:rPr>
-                  </w:pPr>
-                  <w:r>
-                    <w:rPr>
-                      <w:sz w:val="20"/>
-                      <w:szCs w:val="20"/>
-                    </w:rPr>
-                    <w:t>0</w:t>
-                  </w:r>
-                </w:p>
-              </w:tc>
-              <w:tc>
-                <w:tcPr>
-                  <w:tcW w:w="284" w:type="dxa"/>
-                  <w:tcBorders>
-                    <w:top w:val="single" w:sz="4" w:space="0" w:color="000000"/>
-                    <w:left w:val="single" w:sz="4" w:space="0" w:color="000000"/>
-                    <w:bottom w:val="single" w:sz="4" w:space="0" w:color="000000"/>
-                    <w:right w:val="single" w:sz="4" w:space="0" w:color="000000"/>
-                  </w:tcBorders>
-                </w:tcPr>
-                <w:p>
-                  <w:pPr>
-                    <w:rPr>
-                      <w:sz w:val="20"/>
-                      <w:szCs w:val="20"/>
-                    </w:rPr>
-                  </w:pPr>
-                  <w:r>
-                    <w:rPr>
-                      <w:sz w:val="20"/>
-                      <w:szCs w:val="20"/>
-                    </w:rPr>
-                    <w:t>0</w:t>
-                  </w:r>
-                </w:p>
-              </w:tc>
-              <w:tc>
-                <w:tcPr>
-                  <w:tcW w:w="284" w:type="dxa"/>
-                  <w:tcBorders>
-                    <w:top w:val="single" w:sz="4" w:space="0" w:color="000000"/>
-                    <w:left w:val="single" w:sz="4" w:space="0" w:color="000000"/>
-                    <w:bottom w:val="single" w:sz="4" w:space="0" w:color="000000"/>
-                    <w:right w:val="single" w:sz="4" w:space="0" w:color="000000"/>
-                  </w:tcBorders>
-                </w:tcPr>
-                <w:p>
-                  <w:pPr>
-                    <w:rPr>
-                      <w:sz w:val="20"/>
-                      <w:szCs w:val="20"/>
-                    </w:rPr>
-                  </w:pPr>
-                  <w:r>
-                    <w:rPr>
-                      <w:sz w:val="20"/>
-                      <w:szCs w:val="20"/>
-                    </w:rPr>
-                    <w:t>6</w:t>
-                  </w:r>
-                </w:p>
-              </w:tc>
-              <w:tc>
-                <w:tcPr>
-                  <w:tcW w:w="284" w:type="dxa"/>
-                  <w:tcBorders>
-                    <w:top w:val="single" w:sz="4" w:space="0" w:color="000000"/>
-                    <w:left w:val="single" w:sz="4" w:space="0" w:color="000000"/>
-                    <w:bottom w:val="single" w:sz="4" w:space="0" w:color="000000"/>
-                    <w:right w:val="single" w:sz="4" w:space="0" w:color="000000"/>
-                  </w:tcBorders>
-                </w:tcPr>
-                <w:p>
-                  <w:pPr>
-                    <w:rPr>
-                      <w:sz w:val="20"/>
-                      <w:szCs w:val="20"/>
-                    </w:rPr>
-                  </w:pPr>
-                  <w:r>
-                    <w:rPr>
-                      <w:sz w:val="20"/>
-                      <w:szCs w:val="20"/>
-                    </w:rPr>
-                    <w:t>8</w:t>
-                  </w:r>
-                </w:p>
-              </w:tc>
-              <w:tc>
-                <w:tcPr>
-                  <w:tcW w:w="284" w:type="dxa"/>
-                  <w:tcBorders>
-                    <w:top w:val="single" w:sz="4" w:space="0" w:color="000000"/>
-                    <w:left w:val="single" w:sz="4" w:space="0" w:color="000000"/>
-                    <w:bottom w:val="single" w:sz="4" w:space="0" w:color="000000"/>
-                    <w:right w:val="single" w:sz="4" w:space="0" w:color="000000"/>
-                  </w:tcBorders>
-                </w:tcPr>
-                <w:p>
-                  <w:pPr>
-                    <w:rPr>
-                      <w:sz w:val="20"/>
-                      <w:szCs w:val="20"/>
-                    </w:rPr>
-                  </w:pPr>
-                  <w:r>
-                    <w:rPr>
-                      <w:sz w:val="20"/>
-                      <w:szCs w:val="20"/>
-                    </w:rPr>
-                    <w:t>3</w:t>
-                  </w:r>
-                </w:p>
-              </w:tc>
-              <w:tc>
-                <w:tcPr>
-                  <w:tcW w:w="1470" w:type="dxa"/>
-                  <w:tcBorders>
-                    <w:top w:val="single" w:sz="4" w:space="0" w:color="000000"/>
-                    <w:left w:val="single" w:sz="4" w:space="0" w:color="000000"/>
-                    <w:bottom w:val="single" w:sz="4" w:space="0" w:color="000000"/>
-                    <w:right w:val="single" w:sz="4" w:space="0" w:color="000000"/>
-                  </w:tcBorders>
-                </w:tcPr>
-                <w:p>
-                  <w:pPr>
-                    <w:rPr>
-                      <w:sz w:val="20"/>
-                      <w:szCs w:val="20"/>
-                    </w:rPr>
-                  </w:pPr>
-                  <w:r>
-                    <w:rPr>
-                      <w:sz w:val="20"/>
-                      <w:szCs w:val="20"/>
-                    </w:rPr>
-                    <w:t>6</w:t>
                   </w:r>
                 </w:p>
               </w:tc>
@@ -4923,7 +5158,7 @@
             <w:tr>
               <w:tc>
                 <w:tcPr>
-                  <w:tcW w:w="2972" w:type="dxa"/>
+                  <w:tcW w:w="2971" w:type="dxa"/>
                   <w:gridSpan w:val="3"/>
                   <w:tcBorders>
                     <w:top w:val="single" w:sz="4" w:space="0" w:color="000000"/>
@@ -4995,7 +5230,7 @@
           </w:p>
           <w:tbl>
             <w:tblPr>
-              <w:tblStyle w:val="ab"/>
+              <w:tblStyle w:val="af1"/>
               <w:tblW w:w="9423" w:type="dxa"/>
               <w:tblBorders>
                 <w:top w:val="single" w:sz="4" w:space="0" w:color="000000"/>
@@ -5006,7 +5241,7 @@
                 <w:insideV w:val="single" w:sz="4" w:space="0" w:color="000000"/>
               </w:tblBorders>
               <w:tblLayout w:type="fixed"/>
-              <w:tblLook w:val="0000" w:firstRow="0" w:lastRow="0" w:firstColumn="0" w:lastColumn="0" w:noHBand="0" w:noVBand="0"/>
+              <w:tblLook w:val="0000"/>
             </w:tblPr>
             <w:tblGrid>
               <w:gridCol w:w="846"/>
@@ -5057,10 +5292,6 @@
                     </w:rPr>
                   </w:pPr>
                   <w:r>
-                    <w:rPr>
-                      <w:sz w:val="20"/>
-                      <w:szCs w:val="20"/>
-                    </w:rPr>
                     <w:t>30101810100000000716</w:t>
                   </w:r>
                 </w:p>
@@ -5077,7 +5308,7 @@
           </w:p>
           <w:tbl>
             <w:tblPr>
-              <w:tblStyle w:val="ac"/>
+              <w:tblStyle w:val="af2"/>
               <w:tblW w:w="3403" w:type="dxa"/>
               <w:tblBorders>
                 <w:top w:val="single" w:sz="4" w:space="0" w:color="000000"/>
@@ -5088,7 +5319,7 @@
                 <w:insideV w:val="single" w:sz="4" w:space="0" w:color="000000"/>
               </w:tblBorders>
               <w:tblLayout w:type="fixed"/>
-              <w:tblLook w:val="0000" w:firstRow="0" w:lastRow="0" w:firstColumn="0" w:lastColumn="0" w:noHBand="0" w:noVBand="0"/>
+              <w:tblLook w:val="0000"/>
             </w:tblPr>
             <w:tblGrid>
               <w:gridCol w:w="846"/>
@@ -5379,7 +5610,7 @@
           </w:p>
           <w:tbl>
             <w:tblPr>
-              <w:tblStyle w:val="ad"/>
+              <w:tblStyle w:val="af3"/>
               <w:tblW w:w="3403" w:type="dxa"/>
               <w:tblBorders>
                 <w:top w:val="single" w:sz="4" w:space="0" w:color="000000"/>
@@ -5390,7 +5621,7 @@
                 <w:insideV w:val="single" w:sz="4" w:space="0" w:color="000000"/>
               </w:tblBorders>
               <w:tblLayout w:type="fixed"/>
-              <w:tblLook w:val="0000" w:firstRow="0" w:lastRow="0" w:firstColumn="0" w:lastColumn="0" w:noHBand="0" w:noVBand="0"/>
+              <w:tblLook w:val="0000"/>
             </w:tblPr>
             <w:tblGrid>
               <w:gridCol w:w="846"/>
@@ -5506,7 +5737,7 @@
                       <w:sz w:val="18"/>
                       <w:szCs w:val="18"/>
                     </w:rPr>
-                    <w:t>2</w:t>
+                    <w:t>0</w:t>
                   </w:r>
                 </w:p>
               </w:tc>
@@ -5532,7 +5763,7 @@
                       <w:sz w:val="18"/>
                       <w:szCs w:val="18"/>
                     </w:rPr>
-                    <w:t>3</w:t>
+                    <w:t>5</w:t>
                   </w:r>
                 </w:p>
               </w:tc>
@@ -5755,7 +5986,25 @@
           <w:szCs w:val="22"/>
           <w:lang w:val="en-US"/>
         </w:rPr>
-        <w:t>/{fio_short}/</w:t>
+        <w:t>/{</w:t>
+      </w:r>
+      <w:proofErr w:type="spellStart"/>
+      <w:r>
+        <w:rPr>
+          <w:sz w:val="22"/>
+          <w:szCs w:val="22"/>
+          <w:lang w:val="en-US"/>
+        </w:rPr>
+        <w:t>fio_short</w:t>
+      </w:r>
+      <w:proofErr w:type="spellEnd"/>
+      <w:r>
+        <w:rPr>
+          <w:sz w:val="22"/>
+          <w:szCs w:val="22"/>
+          <w:lang w:val="en-US"/>
+        </w:rPr>
+        <w:t>}/</w:t>
       </w:r>
     </w:p>
     <w:p>
@@ -5770,28 +6019,44 @@
           <w:sz w:val="22"/>
           <w:szCs w:val="22"/>
         </w:rPr>
-        <w:t>(подпись) м.п. «___»____________________20_____г.</w:t>
-      </w:r>
-    </w:p>
-    <w:p>
-      <w:pPr>
+        <w:t xml:space="preserve">(подпись) </w:t>
+      </w:r>
+      <w:proofErr w:type="gramStart"/>
+      <w:r>
         <w:rPr>
           <w:sz w:val="22"/>
           <w:szCs w:val="22"/>
         </w:rPr>
-      </w:pPr>
-    </w:p>
-    <w:p>
-      <w:pPr>
+        <w:t>м</w:t>
+      </w:r>
+      <w:proofErr w:type="gramEnd"/>
+      <w:r>
         <w:rPr>
           <w:sz w:val="22"/>
           <w:szCs w:val="22"/>
         </w:rPr>
+        <w:t>.п. «___»____________________20_____г.</w:t>
+      </w:r>
+    </w:p>
+    <w:p>
+      <w:pPr>
+        <w:rPr>
+          <w:sz w:val="22"/>
+          <w:szCs w:val="22"/>
+        </w:rPr>
+      </w:pPr>
+    </w:p>
+    <w:p>
+      <w:pPr>
+        <w:rPr>
+          <w:sz w:val="22"/>
+          <w:szCs w:val="22"/>
+        </w:rPr>
       </w:pPr>
     </w:p>
     <w:tbl>
       <w:tblPr>
-        <w:tblStyle w:val="af2"/>
+        <w:tblStyle w:val="af8"/>
         <w:tblW w:w="10068" w:type="dxa"/>
         <w:tblInd w:w="-108" w:type="dxa"/>
         <w:tblBorders>
@@ -5803,7 +6068,7 @@
           <w:insideV w:val="single" w:sz="4" w:space="0" w:color="000000"/>
         </w:tblBorders>
         <w:tblLayout w:type="fixed"/>
-        <w:tblLook w:val="0000" w:firstRow="0" w:lastRow="0" w:firstColumn="0" w:lastColumn="0" w:noHBand="0" w:noVBand="0"/>
+        <w:tblLook w:val="0000"/>
       </w:tblPr>
       <w:tblGrid>
         <w:gridCol w:w="10068"/>
@@ -5860,7 +6125,7 @@
           </w:p>
           <w:tbl>
             <w:tblPr>
-              <w:tblStyle w:val="af"/>
+              <w:tblStyle w:val="af5"/>
               <w:tblW w:w="9417" w:type="dxa"/>
               <w:tblBorders>
                 <w:top w:val="single" w:sz="4" w:space="0" w:color="000000"/>
@@ -5871,7 +6136,7 @@
                 <w:insideV w:val="single" w:sz="4" w:space="0" w:color="000000"/>
               </w:tblBorders>
               <w:tblLayout w:type="fixed"/>
-              <w:tblLook w:val="0000" w:firstRow="0" w:lastRow="0" w:firstColumn="0" w:lastColumn="0" w:noHBand="0" w:noVBand="0"/>
+              <w:tblLook w:val="0000"/>
             </w:tblPr>
             <w:tblGrid>
               <w:gridCol w:w="2972"/>
@@ -5935,7 +6200,25 @@
                       <w:szCs w:val="20"/>
                       <w:lang w:val="en-US"/>
                     </w:rPr>
-                    <w:t xml:space="preserve"> {payment_start_date}  </w:t>
+                    <w:t xml:space="preserve"> {</w:t>
+                  </w:r>
+                  <w:proofErr w:type="spellStart"/>
+                  <w:r>
+                    <w:rPr>
+                      <w:sz w:val="20"/>
+                      <w:szCs w:val="20"/>
+                      <w:lang w:val="en-US"/>
+                    </w:rPr>
+                    <w:t>payment_start_date</w:t>
+                  </w:r>
+                  <w:proofErr w:type="spellEnd"/>
+                  <w:r>
+                    <w:rPr>
+                      <w:sz w:val="20"/>
+                      <w:szCs w:val="20"/>
+                      <w:lang w:val="en-US"/>
+                    </w:rPr>
+                    <w:t xml:space="preserve">}  </w:t>
                   </w:r>
                   <w:r>
                     <w:rPr>
@@ -5950,7 +6233,25 @@
                       <w:szCs w:val="20"/>
                       <w:lang w:val="en-US"/>
                     </w:rPr>
-                    <w:t xml:space="preserve"> {payment_end_date}</w:t>
+                    <w:t xml:space="preserve"> {</w:t>
+                  </w:r>
+                  <w:proofErr w:type="spellStart"/>
+                  <w:r>
+                    <w:rPr>
+                      <w:sz w:val="20"/>
+                      <w:szCs w:val="20"/>
+                      <w:lang w:val="en-US"/>
+                    </w:rPr>
+                    <w:t>payment_end_date</w:t>
+                  </w:r>
+                  <w:proofErr w:type="spellEnd"/>
+                  <w:r>
+                    <w:rPr>
+                      <w:sz w:val="20"/>
+                      <w:szCs w:val="20"/>
+                      <w:lang w:val="en-US"/>
+                    </w:rPr>
+                    <w:t>}</w:t>
                   </w:r>
                 </w:p>
                 <w:p>
@@ -5976,7 +6277,7 @@
           </w:p>
           <w:tbl>
             <w:tblPr>
-              <w:tblStyle w:val="af0"/>
+              <w:tblStyle w:val="af6"/>
               <w:tblW w:w="9417" w:type="dxa"/>
               <w:tblBorders>
                 <w:top w:val="single" w:sz="4" w:space="0" w:color="000000"/>
@@ -5987,7 +6288,7 @@
                 <w:insideV w:val="single" w:sz="4" w:space="0" w:color="000000"/>
               </w:tblBorders>
               <w:tblLayout w:type="fixed"/>
-              <w:tblLook w:val="0000" w:firstRow="0" w:lastRow="0" w:firstColumn="0" w:lastColumn="0" w:noHBand="0" w:noVBand="0"/>
+              <w:tblLook w:val="0000"/>
             </w:tblPr>
             <w:tblGrid>
               <w:gridCol w:w="2972"/>
@@ -6044,6 +6345,7 @@
                     </w:rPr>
                     <w:t>{</w:t>
                   </w:r>
+                  <w:proofErr w:type="spellStart"/>
                   <w:r>
                     <w:rPr>
                       <w:sz w:val="20"/>
@@ -6052,6 +6354,7 @@
                     </w:rPr>
                     <w:t>transaction_params</w:t>
                   </w:r>
+                  <w:proofErr w:type="spellEnd"/>
                   <w:r>
                     <w:rPr>
                       <w:sz w:val="20"/>
@@ -6089,7 +6392,7 @@
           </w:p>
           <w:tbl>
             <w:tblPr>
-              <w:tblStyle w:val="af1"/>
+              <w:tblStyle w:val="af7"/>
               <w:tblW w:w="9417" w:type="dxa"/>
               <w:tblBorders>
                 <w:top w:val="single" w:sz="4" w:space="0" w:color="000000"/>
@@ -6100,7 +6403,7 @@
                 <w:insideV w:val="single" w:sz="4" w:space="0" w:color="000000"/>
               </w:tblBorders>
               <w:tblLayout w:type="fixed"/>
-              <w:tblLook w:val="0000" w:firstRow="0" w:lastRow="0" w:firstColumn="0" w:lastColumn="0" w:noHBand="0" w:noVBand="0"/>
+              <w:tblLook w:val="0000"/>
             </w:tblPr>
             <w:tblGrid>
               <w:gridCol w:w="2972"/>
@@ -6212,10 +6515,10 @@
     </w:p>
     <w:tbl>
       <w:tblPr>
-        <w:tblStyle w:val="af3"/>
+        <w:tblStyle w:val="af9"/>
         <w:tblW w:w="9960" w:type="dxa"/>
         <w:tblLayout w:type="fixed"/>
-        <w:tblLook w:val="0000" w:firstRow="0" w:lastRow="0" w:firstColumn="0" w:lastColumn="0" w:noHBand="0" w:noVBand="0"/>
+        <w:tblLook w:val="0000"/>
       </w:tblPr>
       <w:tblGrid>
         <w:gridCol w:w="4800"/>
@@ -6349,6 +6652,7 @@
               </w:rPr>
               <w:t>{</w:t>
             </w:r>
+            <w:proofErr w:type="spellStart"/>
             <w:r>
               <w:rPr>
                 <w:sz w:val="22"/>
@@ -6357,6 +6661,7 @@
               </w:rPr>
               <w:t>fio</w:t>
             </w:r>
+            <w:proofErr w:type="spellEnd"/>
             <w:r>
               <w:rPr>
                 <w:sz w:val="22"/>
@@ -6527,38 +6832,77 @@
                 <w:sz w:val="22"/>
                 <w:szCs w:val="22"/>
               </w:rPr>
-              <w:t>ООО «ВиДжиЭф»</w:t>
-            </w:r>
-          </w:p>
-          <w:p>
-            <w:pPr>
-              <w:rPr>
-                <w:sz w:val="22"/>
-                <w:szCs w:val="22"/>
-              </w:rPr>
-            </w:pPr>
-          </w:p>
-          <w:p>
-            <w:pPr>
-              <w:rPr>
-                <w:sz w:val="22"/>
-                <w:szCs w:val="22"/>
-              </w:rPr>
-            </w:pPr>
-          </w:p>
-          <w:p>
-            <w:pPr>
-              <w:rPr>
-                <w:sz w:val="22"/>
-                <w:szCs w:val="22"/>
-              </w:rPr>
-            </w:pPr>
-            <w:r>
-              <w:rPr>
-                <w:sz w:val="22"/>
-                <w:szCs w:val="22"/>
-              </w:rPr>
-              <w:t xml:space="preserve">____________________ (Сокровищук В.А.)                  </w:t>
+              <w:t xml:space="preserve">ООО «Алтын </w:t>
+            </w:r>
+            <w:proofErr w:type="spellStart"/>
+            <w:r>
+              <w:rPr>
+                <w:sz w:val="22"/>
+                <w:szCs w:val="22"/>
+              </w:rPr>
+              <w:t>Финанс</w:t>
+            </w:r>
+            <w:proofErr w:type="spellEnd"/>
+            <w:r>
+              <w:rPr>
+                <w:sz w:val="22"/>
+                <w:szCs w:val="22"/>
+              </w:rPr>
+              <w:t>»</w:t>
+            </w:r>
+          </w:p>
+          <w:p>
+            <w:pPr>
+              <w:rPr>
+                <w:sz w:val="22"/>
+                <w:szCs w:val="22"/>
+              </w:rPr>
+            </w:pPr>
+          </w:p>
+          <w:p>
+            <w:pPr>
+              <w:rPr>
+                <w:sz w:val="22"/>
+                <w:szCs w:val="22"/>
+              </w:rPr>
+            </w:pPr>
+          </w:p>
+          <w:p>
+            <w:pPr>
+              <w:rPr>
+                <w:sz w:val="22"/>
+                <w:szCs w:val="22"/>
+              </w:rPr>
+            </w:pPr>
+            <w:r>
+              <w:rPr>
+                <w:sz w:val="22"/>
+                <w:szCs w:val="22"/>
+              </w:rPr>
+              <w:t>____________________ (</w:t>
+            </w:r>
+            <w:proofErr w:type="spellStart"/>
+            <w:r>
+              <w:rPr>
+                <w:sz w:val="22"/>
+                <w:szCs w:val="22"/>
+              </w:rPr>
+              <w:t>Усманов</w:t>
+            </w:r>
+            <w:proofErr w:type="spellEnd"/>
+            <w:r>
+              <w:rPr>
+                <w:sz w:val="22"/>
+                <w:szCs w:val="22"/>
+              </w:rPr>
+              <w:t xml:space="preserve"> Р.М.)</w:t>
+            </w:r>
+            <w:r>
+              <w:rPr>
+                <w:sz w:val="22"/>
+                <w:szCs w:val="22"/>
+              </w:rPr>
+              <w:t xml:space="preserve">                  </w:t>
             </w:r>
           </w:p>
           <w:p>
@@ -6651,10 +6995,10 @@
     </w:p>
     <w:tbl>
       <w:tblPr>
-        <w:tblStyle w:val="af4"/>
+        <w:tblStyle w:val="afa"/>
         <w:tblW w:w="9960" w:type="dxa"/>
         <w:tblLayout w:type="fixed"/>
-        <w:tblLook w:val="0000" w:firstRow="0" w:lastRow="0" w:firstColumn="0" w:lastColumn="0" w:noHBand="0" w:noVBand="0"/>
+        <w:tblLook w:val="0000"/>
       </w:tblPr>
       <w:tblGrid>
         <w:gridCol w:w="4800"/>
@@ -6937,6 +7281,7 @@
               </w:rPr>
               <w:t>{</w:t>
             </w:r>
+            <w:proofErr w:type="spellStart"/>
             <w:r>
               <w:rPr>
                 <w:sz w:val="22"/>
@@ -6945,6 +7290,7 @@
               </w:rPr>
               <w:t>fio</w:t>
             </w:r>
+            <w:proofErr w:type="spellEnd"/>
             <w:r>
               <w:rPr>
                 <w:sz w:val="22"/>
@@ -7048,12 +7394,12 @@
       </w:pPr>
     </w:p>
     <w:sectPr>
-      <w:headerReference w:type="even" r:id="rId11"/>
-      <w:headerReference w:type="default" r:id="rId12"/>
-      <w:footerReference w:type="even" r:id="rId13"/>
-      <w:footerReference w:type="default" r:id="rId14"/>
-      <w:headerReference w:type="first" r:id="rId15"/>
-      <w:footerReference w:type="first" r:id="rId16"/>
+      <w:headerReference w:type="even" r:id="rId10"/>
+      <w:headerReference w:type="default" r:id="rId11"/>
+      <w:footerReference w:type="even" r:id="rId12"/>
+      <w:footerReference w:type="default" r:id="rId13"/>
+      <w:headerReference w:type="first" r:id="rId14"/>
+      <w:footerReference w:type="first" r:id="rId15"/>
       <w:pgSz w:w="11906" w:h="16838"/>
       <w:pgMar w:top="1134" w:right="567" w:bottom="1134" w:left="1418" w:header="0" w:footer="720" w:gutter="0"/>
       <w:pgNumType w:start="1"/>
@@ -7064,7 +7410,7 @@
 </file>
 
 <file path=word/endnotes.xml><?xml version="1.0" encoding="utf-8"?>
-<w:endnotes xmlns:wpc="http://schemas.microsoft.com/office/word/2010/wordprocessingCanvas" xmlns:mc="http://schemas.openxmlformats.org/markup-compatibility/2006" xmlns:o="urn:schemas-microsoft-com:office:office" xmlns:r="http://schemas.openxmlformats.org/officeDocument/2006/relationships" xmlns:m="http://schemas.openxmlformats.org/officeDocument/2006/math" xmlns:v="urn:schemas-microsoft-com:vml" xmlns:wp14="http://schemas.microsoft.com/office/word/2010/wordprocessingDrawing" xmlns:wp="http://schemas.openxmlformats.org/drawingml/2006/wordprocessingDrawing" xmlns:w10="urn:schemas-microsoft-com:office:word" xmlns:w="http://schemas.openxmlformats.org/wordprocessingml/2006/main" xmlns:w14="http://schemas.microsoft.com/office/word/2010/wordml" xmlns:wpg="http://schemas.microsoft.com/office/word/2010/wordprocessingGroup" xmlns:wpi="http://schemas.microsoft.com/office/word/2010/wordprocessingInk" xmlns:wne="http://schemas.microsoft.com/office/word/2006/wordml" xmlns:wps="http://schemas.microsoft.com/office/word/2010/wordprocessingShape" mc:Ignorable="w14 wp14">
+<w:endnotes xmlns:ve="http://schemas.openxmlformats.org/markup-compatibility/2006" xmlns:o="urn:schemas-microsoft-com:office:office" xmlns:r="http://schemas.openxmlformats.org/officeDocument/2006/relationships" xmlns:m="http://schemas.openxmlformats.org/officeDocument/2006/math" xmlns:v="urn:schemas-microsoft-com:vml" xmlns:wp="http://schemas.openxmlformats.org/drawingml/2006/wordprocessingDrawing" xmlns:w10="urn:schemas-microsoft-com:office:word" xmlns:w="http://schemas.openxmlformats.org/wordprocessingml/2006/main" xmlns:wne="http://schemas.microsoft.com/office/word/2006/wordml">
   <w:endnote w:type="separator" w:id="-1">
     <w:p>
       <w:r>
@@ -7083,17 +7429,17 @@
 </file>
 
 <file path=word/footer1.xml><?xml version="1.0" encoding="utf-8"?>
-<w:ftr xmlns:wpc="http://schemas.microsoft.com/office/word/2010/wordprocessingCanvas" xmlns:mc="http://schemas.openxmlformats.org/markup-compatibility/2006" xmlns:o="urn:schemas-microsoft-com:office:office" xmlns:r="http://schemas.openxmlformats.org/officeDocument/2006/relationships" xmlns:m="http://schemas.openxmlformats.org/officeDocument/2006/math" xmlns:v="urn:schemas-microsoft-com:vml" xmlns:wp14="http://schemas.microsoft.com/office/word/2010/wordprocessingDrawing" xmlns:wp="http://schemas.openxmlformats.org/drawingml/2006/wordprocessingDrawing" xmlns:w10="urn:schemas-microsoft-com:office:word" xmlns:w="http://schemas.openxmlformats.org/wordprocessingml/2006/main" xmlns:w14="http://schemas.microsoft.com/office/word/2010/wordml" xmlns:wpg="http://schemas.microsoft.com/office/word/2010/wordprocessingGroup" xmlns:wpi="http://schemas.microsoft.com/office/word/2010/wordprocessingInk" xmlns:wne="http://schemas.microsoft.com/office/word/2006/wordml" xmlns:wps="http://schemas.microsoft.com/office/word/2010/wordprocessingShape" mc:Ignorable="w14 wp14">
+<w:ftr xmlns:ve="http://schemas.openxmlformats.org/markup-compatibility/2006" xmlns:o="urn:schemas-microsoft-com:office:office" xmlns:r="http://schemas.openxmlformats.org/officeDocument/2006/relationships" xmlns:m="http://schemas.openxmlformats.org/officeDocument/2006/math" xmlns:v="urn:schemas-microsoft-com:vml" xmlns:wp="http://schemas.openxmlformats.org/drawingml/2006/wordprocessingDrawing" xmlns:w10="urn:schemas-microsoft-com:office:word" xmlns:w="http://schemas.openxmlformats.org/wordprocessingml/2006/main" xmlns:wne="http://schemas.microsoft.com/office/word/2006/wordml">
   <w:p>
     <w:pPr>
-      <w:pStyle w:val="Footer"/>
+      <w:pStyle w:val="aff0"/>
     </w:pPr>
   </w:p>
 </w:ftr>
 </file>
 
 <file path=word/footer2.xml><?xml version="1.0" encoding="utf-8"?>
-<w:ftr xmlns:wpc="http://schemas.microsoft.com/office/word/2010/wordprocessingCanvas" xmlns:mc="http://schemas.openxmlformats.org/markup-compatibility/2006" xmlns:o="urn:schemas-microsoft-com:office:office" xmlns:r="http://schemas.openxmlformats.org/officeDocument/2006/relationships" xmlns:m="http://schemas.openxmlformats.org/officeDocument/2006/math" xmlns:v="urn:schemas-microsoft-com:vml" xmlns:wp14="http://schemas.microsoft.com/office/word/2010/wordprocessingDrawing" xmlns:wp="http://schemas.openxmlformats.org/drawingml/2006/wordprocessingDrawing" xmlns:w10="urn:schemas-microsoft-com:office:word" xmlns:w="http://schemas.openxmlformats.org/wordprocessingml/2006/main" xmlns:w14="http://schemas.microsoft.com/office/word/2010/wordml" xmlns:wpg="http://schemas.microsoft.com/office/word/2010/wordprocessingGroup" xmlns:wpi="http://schemas.microsoft.com/office/word/2010/wordprocessingInk" xmlns:wne="http://schemas.microsoft.com/office/word/2006/wordml" xmlns:wps="http://schemas.microsoft.com/office/word/2010/wordprocessingShape" mc:Ignorable="w14 wp14">
+<w:ftr xmlns:ve="http://schemas.openxmlformats.org/markup-compatibility/2006" xmlns:o="urn:schemas-microsoft-com:office:office" xmlns:r="http://schemas.openxmlformats.org/officeDocument/2006/relationships" xmlns:m="http://schemas.openxmlformats.org/officeDocument/2006/math" xmlns:v="urn:schemas-microsoft-com:vml" xmlns:wp="http://schemas.openxmlformats.org/drawingml/2006/wordprocessingDrawing" xmlns:w10="urn:schemas-microsoft-com:office:word" xmlns:w="http://schemas.openxmlformats.org/wordprocessingml/2006/main" xmlns:wne="http://schemas.microsoft.com/office/word/2006/wordml">
   <w:p>
     <w:pPr>
       <w:tabs>
@@ -7128,7 +7474,7 @@
         <w:rFonts w:ascii="Pragmatica" w:eastAsia="Pragmatica" w:hAnsi="Pragmatica" w:cs="Pragmatica"/>
         <w:noProof/>
       </w:rPr>
-      <w:t>6</w:t>
+      <w:t>8</w:t>
     </w:r>
     <w:r>
       <w:rPr>
@@ -7139,11 +7485,11 @@
   </w:p>
   <w:tbl>
     <w:tblPr>
-      <w:tblStyle w:val="af5"/>
+      <w:tblStyle w:val="afb"/>
       <w:tblW w:w="9828" w:type="dxa"/>
       <w:tblInd w:w="-108" w:type="dxa"/>
       <w:tblLayout w:type="fixed"/>
-      <w:tblLook w:val="0000" w:firstRow="0" w:lastRow="0" w:firstColumn="0" w:lastColumn="0" w:noHBand="0" w:noVBand="0"/>
+      <w:tblLook w:val="0000"/>
     </w:tblPr>
     <w:tblGrid>
       <w:gridCol w:w="5195"/>
@@ -7261,6 +7607,7 @@
             </w:rPr>
             <w:t>{</w:t>
           </w:r>
+          <w:proofErr w:type="spellStart"/>
           <w:r>
             <w:rPr>
               <w:color w:val="auto"/>
@@ -7270,6 +7617,7 @@
             </w:rPr>
             <w:t>fio</w:t>
           </w:r>
+          <w:proofErr w:type="spellEnd"/>
           <w:r>
             <w:rPr>
               <w:color w:val="auto"/>
@@ -7327,17 +7675,17 @@
 </file>
 
 <file path=word/footer3.xml><?xml version="1.0" encoding="utf-8"?>
-<w:ftr xmlns:wpc="http://schemas.microsoft.com/office/word/2010/wordprocessingCanvas" xmlns:mc="http://schemas.openxmlformats.org/markup-compatibility/2006" xmlns:o="urn:schemas-microsoft-com:office:office" xmlns:r="http://schemas.openxmlformats.org/officeDocument/2006/relationships" xmlns:m="http://schemas.openxmlformats.org/officeDocument/2006/math" xmlns:v="urn:schemas-microsoft-com:vml" xmlns:wp14="http://schemas.microsoft.com/office/word/2010/wordprocessingDrawing" xmlns:wp="http://schemas.openxmlformats.org/drawingml/2006/wordprocessingDrawing" xmlns:w10="urn:schemas-microsoft-com:office:word" xmlns:w="http://schemas.openxmlformats.org/wordprocessingml/2006/main" xmlns:w14="http://schemas.microsoft.com/office/word/2010/wordml" xmlns:wpg="http://schemas.microsoft.com/office/word/2010/wordprocessingGroup" xmlns:wpi="http://schemas.microsoft.com/office/word/2010/wordprocessingInk" xmlns:wne="http://schemas.microsoft.com/office/word/2006/wordml" xmlns:wps="http://schemas.microsoft.com/office/word/2010/wordprocessingShape" mc:Ignorable="w14 wp14">
+<w:ftr xmlns:ve="http://schemas.openxmlformats.org/markup-compatibility/2006" xmlns:o="urn:schemas-microsoft-com:office:office" xmlns:r="http://schemas.openxmlformats.org/officeDocument/2006/relationships" xmlns:m="http://schemas.openxmlformats.org/officeDocument/2006/math" xmlns:v="urn:schemas-microsoft-com:vml" xmlns:wp="http://schemas.openxmlformats.org/drawingml/2006/wordprocessingDrawing" xmlns:w10="urn:schemas-microsoft-com:office:word" xmlns:w="http://schemas.openxmlformats.org/wordprocessingml/2006/main" xmlns:wne="http://schemas.microsoft.com/office/word/2006/wordml">
   <w:p>
     <w:pPr>
-      <w:pStyle w:val="Footer"/>
+      <w:pStyle w:val="aff0"/>
     </w:pPr>
   </w:p>
 </w:ftr>
 </file>
 
 <file path=word/footnotes.xml><?xml version="1.0" encoding="utf-8"?>
-<w:footnotes xmlns:wpc="http://schemas.microsoft.com/office/word/2010/wordprocessingCanvas" xmlns:mc="http://schemas.openxmlformats.org/markup-compatibility/2006" xmlns:o="urn:schemas-microsoft-com:office:office" xmlns:r="http://schemas.openxmlformats.org/officeDocument/2006/relationships" xmlns:m="http://schemas.openxmlformats.org/officeDocument/2006/math" xmlns:v="urn:schemas-microsoft-com:vml" xmlns:wp14="http://schemas.microsoft.com/office/word/2010/wordprocessingDrawing" xmlns:wp="http://schemas.openxmlformats.org/drawingml/2006/wordprocessingDrawing" xmlns:w10="urn:schemas-microsoft-com:office:word" xmlns:w="http://schemas.openxmlformats.org/wordprocessingml/2006/main" xmlns:w14="http://schemas.microsoft.com/office/word/2010/wordml" xmlns:wpg="http://schemas.microsoft.com/office/word/2010/wordprocessingGroup" xmlns:wpi="http://schemas.microsoft.com/office/word/2010/wordprocessingInk" xmlns:wne="http://schemas.microsoft.com/office/word/2006/wordml" xmlns:wps="http://schemas.microsoft.com/office/word/2010/wordprocessingShape" mc:Ignorable="w14 wp14">
+<w:footnotes xmlns:ve="http://schemas.openxmlformats.org/markup-compatibility/2006" xmlns:o="urn:schemas-microsoft-com:office:office" xmlns:r="http://schemas.openxmlformats.org/officeDocument/2006/relationships" xmlns:m="http://schemas.openxmlformats.org/officeDocument/2006/math" xmlns:v="urn:schemas-microsoft-com:vml" xmlns:wp="http://schemas.openxmlformats.org/drawingml/2006/wordprocessingDrawing" xmlns:w10="urn:schemas-microsoft-com:office:word" xmlns:w="http://schemas.openxmlformats.org/wordprocessingml/2006/main" xmlns:wne="http://schemas.microsoft.com/office/word/2006/wordml">
   <w:footnote w:type="separator" w:id="-1">
     <w:p>
       <w:r>
@@ -7356,17 +7704,17 @@
 </file>
 
 <file path=word/header1.xml><?xml version="1.0" encoding="utf-8"?>
-<w:hdr xmlns:wpc="http://schemas.microsoft.com/office/word/2010/wordprocessingCanvas" xmlns:mc="http://schemas.openxmlformats.org/markup-compatibility/2006" xmlns:o="urn:schemas-microsoft-com:office:office" xmlns:r="http://schemas.openxmlformats.org/officeDocument/2006/relationships" xmlns:m="http://schemas.openxmlformats.org/officeDocument/2006/math" xmlns:v="urn:schemas-microsoft-com:vml" xmlns:wp14="http://schemas.microsoft.com/office/word/2010/wordprocessingDrawing" xmlns:wp="http://schemas.openxmlformats.org/drawingml/2006/wordprocessingDrawing" xmlns:w10="urn:schemas-microsoft-com:office:word" xmlns:w="http://schemas.openxmlformats.org/wordprocessingml/2006/main" xmlns:w14="http://schemas.microsoft.com/office/word/2010/wordml" xmlns:wpg="http://schemas.microsoft.com/office/word/2010/wordprocessingGroup" xmlns:wpi="http://schemas.microsoft.com/office/word/2010/wordprocessingInk" xmlns:wne="http://schemas.microsoft.com/office/word/2006/wordml" xmlns:wps="http://schemas.microsoft.com/office/word/2010/wordprocessingShape" mc:Ignorable="w14 wp14">
+<w:hdr xmlns:ve="http://schemas.openxmlformats.org/markup-compatibility/2006" xmlns:o="urn:schemas-microsoft-com:office:office" xmlns:r="http://schemas.openxmlformats.org/officeDocument/2006/relationships" xmlns:m="http://schemas.openxmlformats.org/officeDocument/2006/math" xmlns:v="urn:schemas-microsoft-com:vml" xmlns:wp="http://schemas.openxmlformats.org/drawingml/2006/wordprocessingDrawing" xmlns:w10="urn:schemas-microsoft-com:office:word" xmlns:w="http://schemas.openxmlformats.org/wordprocessingml/2006/main" xmlns:wne="http://schemas.microsoft.com/office/word/2006/wordml">
   <w:p>
     <w:pPr>
-      <w:pStyle w:val="Header"/>
+      <w:pStyle w:val="afe"/>
     </w:pPr>
   </w:p>
 </w:hdr>
 </file>
 
 <file path=word/header2.xml><?xml version="1.0" encoding="utf-8"?>
-<w:hdr xmlns:wpc="http://schemas.microsoft.com/office/word/2010/wordprocessingCanvas" xmlns:mc="http://schemas.openxmlformats.org/markup-compatibility/2006" xmlns:o="urn:schemas-microsoft-com:office:office" xmlns:r="http://schemas.openxmlformats.org/officeDocument/2006/relationships" xmlns:m="http://schemas.openxmlformats.org/officeDocument/2006/math" xmlns:v="urn:schemas-microsoft-com:vml" xmlns:wp14="http://schemas.microsoft.com/office/word/2010/wordprocessingDrawing" xmlns:wp="http://schemas.openxmlformats.org/drawingml/2006/wordprocessingDrawing" xmlns:w10="urn:schemas-microsoft-com:office:word" xmlns:w="http://schemas.openxmlformats.org/wordprocessingml/2006/main" xmlns:w14="http://schemas.microsoft.com/office/word/2010/wordml" xmlns:wpg="http://schemas.microsoft.com/office/word/2010/wordprocessingGroup" xmlns:wpi="http://schemas.microsoft.com/office/word/2010/wordprocessingInk" xmlns:wne="http://schemas.microsoft.com/office/word/2006/wordml" xmlns:wps="http://schemas.microsoft.com/office/word/2010/wordprocessingShape" mc:Ignorable="w14 wp14">
+<w:hdr xmlns:ve="http://schemas.openxmlformats.org/markup-compatibility/2006" xmlns:o="urn:schemas-microsoft-com:office:office" xmlns:r="http://schemas.openxmlformats.org/officeDocument/2006/relationships" xmlns:m="http://schemas.openxmlformats.org/officeDocument/2006/math" xmlns:v="urn:schemas-microsoft-com:vml" xmlns:wp="http://schemas.openxmlformats.org/drawingml/2006/wordprocessingDrawing" xmlns:w10="urn:schemas-microsoft-com:office:word" xmlns:w="http://schemas.openxmlformats.org/wordprocessingml/2006/main" xmlns:wne="http://schemas.microsoft.com/office/word/2006/wordml">
   <w:p>
     <w:pPr>
       <w:tabs>
@@ -7414,17 +7762,17 @@
 </file>
 
 <file path=word/header3.xml><?xml version="1.0" encoding="utf-8"?>
-<w:hdr xmlns:wpc="http://schemas.microsoft.com/office/word/2010/wordprocessingCanvas" xmlns:mc="http://schemas.openxmlformats.org/markup-compatibility/2006" xmlns:o="urn:schemas-microsoft-com:office:office" xmlns:r="http://schemas.openxmlformats.org/officeDocument/2006/relationships" xmlns:m="http://schemas.openxmlformats.org/officeDocument/2006/math" xmlns:v="urn:schemas-microsoft-com:vml" xmlns:wp14="http://schemas.microsoft.com/office/word/2010/wordprocessingDrawing" xmlns:wp="http://schemas.openxmlformats.org/drawingml/2006/wordprocessingDrawing" xmlns:w10="urn:schemas-microsoft-com:office:word" xmlns:w="http://schemas.openxmlformats.org/wordprocessingml/2006/main" xmlns:w14="http://schemas.microsoft.com/office/word/2010/wordml" xmlns:wpg="http://schemas.microsoft.com/office/word/2010/wordprocessingGroup" xmlns:wpi="http://schemas.microsoft.com/office/word/2010/wordprocessingInk" xmlns:wne="http://schemas.microsoft.com/office/word/2006/wordml" xmlns:wps="http://schemas.microsoft.com/office/word/2010/wordprocessingShape" mc:Ignorable="w14 wp14">
+<w:hdr xmlns:ve="http://schemas.openxmlformats.org/markup-compatibility/2006" xmlns:o="urn:schemas-microsoft-com:office:office" xmlns:r="http://schemas.openxmlformats.org/officeDocument/2006/relationships" xmlns:m="http://schemas.openxmlformats.org/officeDocument/2006/math" xmlns:v="urn:schemas-microsoft-com:vml" xmlns:wp="http://schemas.openxmlformats.org/drawingml/2006/wordprocessingDrawing" xmlns:w10="urn:schemas-microsoft-com:office:word" xmlns:w="http://schemas.openxmlformats.org/wordprocessingml/2006/main" xmlns:wne="http://schemas.microsoft.com/office/word/2006/wordml">
   <w:p>
     <w:pPr>
-      <w:pStyle w:val="Header"/>
+      <w:pStyle w:val="afe"/>
     </w:pPr>
   </w:p>
 </w:hdr>
 </file>
 
 <file path=word/numbering.xml><?xml version="1.0" encoding="utf-8"?>
-<w:numbering xmlns:wpc="http://schemas.microsoft.com/office/word/2010/wordprocessingCanvas" xmlns:mc="http://schemas.openxmlformats.org/markup-compatibility/2006" xmlns:o="urn:schemas-microsoft-com:office:office" xmlns:r="http://schemas.openxmlformats.org/officeDocument/2006/relationships" xmlns:m="http://schemas.openxmlformats.org/officeDocument/2006/math" xmlns:v="urn:schemas-microsoft-com:vml" xmlns:wp14="http://schemas.microsoft.com/office/word/2010/wordprocessingDrawing" xmlns:wp="http://schemas.openxmlformats.org/drawingml/2006/wordprocessingDrawing" xmlns:w10="urn:schemas-microsoft-com:office:word" xmlns:w="http://schemas.openxmlformats.org/wordprocessingml/2006/main" xmlns:w14="http://schemas.microsoft.com/office/word/2010/wordml" xmlns:wpg="http://schemas.microsoft.com/office/word/2010/wordprocessingGroup" xmlns:wpi="http://schemas.microsoft.com/office/word/2010/wordprocessingInk" xmlns:wne="http://schemas.microsoft.com/office/word/2006/wordml" xmlns:wps="http://schemas.microsoft.com/office/word/2010/wordprocessingShape" mc:Ignorable="w14 wp14">
+<w:numbering xmlns:ve="http://schemas.openxmlformats.org/markup-compatibility/2006" xmlns:o="urn:schemas-microsoft-com:office:office" xmlns:r="http://schemas.openxmlformats.org/officeDocument/2006/relationships" xmlns:m="http://schemas.openxmlformats.org/officeDocument/2006/math" xmlns:v="urn:schemas-microsoft-com:vml" xmlns:wp="http://schemas.openxmlformats.org/drawingml/2006/wordprocessingDrawing" xmlns:w10="urn:schemas-microsoft-com:office:word" xmlns:w="http://schemas.openxmlformats.org/wordprocessingml/2006/main" xmlns:wne="http://schemas.microsoft.com/office/word/2006/wordml">
   <w:abstractNum w:abstractNumId="0">
     <w:nsid w:val="3D8F4992"/>
     <w:multiLevelType w:val="multilevel"/>
@@ -7679,7 +8027,7 @@
 </file>
 
 <file path=word/styles.xml><?xml version="1.0" encoding="utf-8"?>
-<w:styles xmlns:mc="http://schemas.openxmlformats.org/markup-compatibility/2006" xmlns:r="http://schemas.openxmlformats.org/officeDocument/2006/relationships" xmlns:w="http://schemas.openxmlformats.org/wordprocessingml/2006/main" xmlns:w14="http://schemas.microsoft.com/office/word/2010/wordml" mc:Ignorable="w14">
+<w:styles xmlns:r="http://schemas.openxmlformats.org/officeDocument/2006/relationships" xmlns:w="http://schemas.openxmlformats.org/wordprocessingml/2006/main">
   <w:docDefaults>
     <w:rPrDefault>
       <w:rPr>
@@ -7720,6 +8068,7 @@
     <w:lsdException w:name="Title" w:semiHidden="0" w:uiPriority="10" w:unhideWhenUsed="0" w:qFormat="1"/>
     <w:lsdException w:name="Default Paragraph Font" w:uiPriority="1"/>
     <w:lsdException w:name="Subtitle" w:semiHidden="0" w:uiPriority="11" w:unhideWhenUsed="0" w:qFormat="1"/>
+    <w:lsdException w:name="Body Text 2" w:uiPriority="0"/>
     <w:lsdException w:name="Strong" w:semiHidden="0" w:uiPriority="22" w:unhideWhenUsed="0" w:qFormat="1"/>
     <w:lsdException w:name="Emphasis" w:semiHidden="0" w:uiPriority="20" w:unhideWhenUsed="0" w:qFormat="1"/>
     <w:lsdException w:name="Table Grid" w:semiHidden="0" w:uiPriority="59" w:unhideWhenUsed="0"/>
@@ -7835,14 +8184,15 @@
     <w:lsdException w:name="Bibliography" w:uiPriority="37"/>
     <w:lsdException w:name="TOC Heading" w:uiPriority="39" w:qFormat="1"/>
   </w:latentStyles>
-  <w:style w:type="paragraph" w:default="1" w:styleId="Normal">
+  <w:style w:type="paragraph" w:default="1" w:styleId="a">
     <w:name w:val="Normal"/>
     <w:rsid w:val="00DA3C17"/>
   </w:style>
-  <w:style w:type="paragraph" w:styleId="Heading1">
+  <w:style w:type="paragraph" w:styleId="1">
     <w:name w:val="heading 1"/>
-    <w:basedOn w:val="Normal"/>
-    <w:next w:val="Normal"/>
+    <w:basedOn w:val="a"/>
+    <w:next w:val="a"/>
+    <w:rsid w:val="00FF7E33"/>
     <w:pPr>
       <w:keepNext/>
       <w:keepLines/>
@@ -7856,10 +8206,11 @@
       <w:szCs w:val="48"/>
     </w:rPr>
   </w:style>
-  <w:style w:type="paragraph" w:styleId="Heading2">
+  <w:style w:type="paragraph" w:styleId="2">
     <w:name w:val="heading 2"/>
-    <w:basedOn w:val="Normal"/>
-    <w:next w:val="Normal"/>
+    <w:basedOn w:val="a"/>
+    <w:next w:val="a"/>
+    <w:rsid w:val="00FF7E33"/>
     <w:pPr>
       <w:keepNext/>
       <w:keepLines/>
@@ -7873,10 +8224,11 @@
       <w:szCs w:val="36"/>
     </w:rPr>
   </w:style>
-  <w:style w:type="paragraph" w:styleId="Heading3">
+  <w:style w:type="paragraph" w:styleId="3">
     <w:name w:val="heading 3"/>
-    <w:basedOn w:val="Normal"/>
-    <w:next w:val="Normal"/>
+    <w:basedOn w:val="a"/>
+    <w:next w:val="a"/>
+    <w:rsid w:val="00FF7E33"/>
     <w:pPr>
       <w:keepNext/>
       <w:keepLines/>
@@ -7890,10 +8242,11 @@
       <w:szCs w:val="28"/>
     </w:rPr>
   </w:style>
-  <w:style w:type="paragraph" w:styleId="Heading4">
+  <w:style w:type="paragraph" w:styleId="4">
     <w:name w:val="heading 4"/>
-    <w:basedOn w:val="Normal"/>
-    <w:next w:val="Normal"/>
+    <w:basedOn w:val="a"/>
+    <w:next w:val="a"/>
+    <w:rsid w:val="00FF7E33"/>
     <w:pPr>
       <w:keepNext/>
       <w:keepLines/>
@@ -7905,10 +8258,11 @@
       <w:b/>
     </w:rPr>
   </w:style>
-  <w:style w:type="paragraph" w:styleId="Heading5">
+  <w:style w:type="paragraph" w:styleId="5">
     <w:name w:val="heading 5"/>
-    <w:basedOn w:val="Normal"/>
-    <w:next w:val="Normal"/>
+    <w:basedOn w:val="a"/>
+    <w:next w:val="a"/>
+    <w:rsid w:val="00FF7E33"/>
     <w:pPr>
       <w:keepNext/>
       <w:keepLines/>
@@ -7922,10 +8276,11 @@
       <w:szCs w:val="22"/>
     </w:rPr>
   </w:style>
-  <w:style w:type="paragraph" w:styleId="Heading6">
+  <w:style w:type="paragraph" w:styleId="6">
     <w:name w:val="heading 6"/>
-    <w:basedOn w:val="Normal"/>
-    <w:next w:val="Normal"/>
+    <w:basedOn w:val="a"/>
+    <w:next w:val="a"/>
+    <w:rsid w:val="00FF7E33"/>
     <w:pPr>
       <w:keepNext/>
       <w:keepLines/>
@@ -7939,17 +8294,18 @@
       <w:szCs w:val="20"/>
     </w:rPr>
   </w:style>
-  <w:style w:type="character" w:default="1" w:styleId="DefaultParagraphFont">
+  <w:style w:type="character" w:default="1" w:styleId="a0">
     <w:name w:val="Default Paragraph Font"/>
     <w:uiPriority w:val="1"/>
     <w:semiHidden/>
     <w:unhideWhenUsed/>
   </w:style>
-  <w:style w:type="table" w:default="1" w:styleId="TableNormal">
+  <w:style w:type="table" w:default="1" w:styleId="a1">
     <w:name w:val="Normal Table"/>
     <w:uiPriority w:val="99"/>
     <w:semiHidden/>
     <w:unhideWhenUsed/>
+    <w:qFormat/>
     <w:tblPr>
       <w:tblInd w:w="0" w:type="dxa"/>
       <w:tblCellMar>
@@ -7960,16 +8316,17 @@
       </w:tblCellMar>
     </w:tblPr>
   </w:style>
-  <w:style w:type="numbering" w:default="1" w:styleId="NoList">
+  <w:style w:type="numbering" w:default="1" w:styleId="a2">
     <w:name w:val="No List"/>
     <w:uiPriority w:val="99"/>
     <w:semiHidden/>
     <w:unhideWhenUsed/>
   </w:style>
-  <w:style w:type="paragraph" w:styleId="Title">
+  <w:style w:type="paragraph" w:styleId="a3">
     <w:name w:val="Title"/>
-    <w:basedOn w:val="Normal"/>
-    <w:next w:val="Normal"/>
+    <w:basedOn w:val="a"/>
+    <w:next w:val="a"/>
+    <w:rsid w:val="00FF7E33"/>
     <w:pPr>
       <w:keepNext/>
       <w:keepLines/>
@@ -7982,10 +8339,11 @@
       <w:szCs w:val="72"/>
     </w:rPr>
   </w:style>
-  <w:style w:type="paragraph" w:styleId="Subtitle">
+  <w:style w:type="paragraph" w:styleId="a4">
     <w:name w:val="Subtitle"/>
-    <w:basedOn w:val="Normal"/>
-    <w:next w:val="Normal"/>
+    <w:basedOn w:val="a"/>
+    <w:next w:val="a"/>
+    <w:rsid w:val="00FF7E33"/>
     <w:pPr>
       <w:keepNext/>
       <w:keepLines/>
@@ -8000,92 +8358,9 @@
       <w:szCs w:val="48"/>
     </w:rPr>
   </w:style>
-  <w:style w:type="table" w:customStyle="1" w:styleId="a">
-    <w:basedOn w:val="TableNormal"/>
-    <w:tblPr>
-      <w:tblStyleRowBandSize w:val="1"/>
-      <w:tblStyleColBandSize w:val="1"/>
-      <w:tblInd w:w="0" w:type="dxa"/>
-      <w:tblCellMar>
-        <w:top w:w="0" w:type="dxa"/>
-        <w:left w:w="108" w:type="dxa"/>
-        <w:bottom w:w="0" w:type="dxa"/>
-        <w:right w:w="108" w:type="dxa"/>
-      </w:tblCellMar>
-    </w:tblPr>
-  </w:style>
-  <w:style w:type="table" w:customStyle="1" w:styleId="a0">
-    <w:basedOn w:val="TableNormal"/>
-    <w:tblPr>
-      <w:tblStyleRowBandSize w:val="1"/>
-      <w:tblStyleColBandSize w:val="1"/>
-      <w:tblInd w:w="0" w:type="dxa"/>
-      <w:tblCellMar>
-        <w:top w:w="0" w:type="dxa"/>
-        <w:left w:w="108" w:type="dxa"/>
-        <w:bottom w:w="0" w:type="dxa"/>
-        <w:right w:w="108" w:type="dxa"/>
-      </w:tblCellMar>
-    </w:tblPr>
-  </w:style>
-  <w:style w:type="table" w:customStyle="1" w:styleId="a1">
-    <w:basedOn w:val="TableNormal"/>
-    <w:tblPr>
-      <w:tblStyleRowBandSize w:val="1"/>
-      <w:tblStyleColBandSize w:val="1"/>
-      <w:tblInd w:w="0" w:type="dxa"/>
-      <w:tblCellMar>
-        <w:top w:w="0" w:type="dxa"/>
-        <w:left w:w="108" w:type="dxa"/>
-        <w:bottom w:w="0" w:type="dxa"/>
-        <w:right w:w="108" w:type="dxa"/>
-      </w:tblCellMar>
-    </w:tblPr>
-  </w:style>
-  <w:style w:type="table" w:customStyle="1" w:styleId="a2">
-    <w:basedOn w:val="TableNormal"/>
-    <w:tblPr>
-      <w:tblStyleRowBandSize w:val="1"/>
-      <w:tblStyleColBandSize w:val="1"/>
-      <w:tblInd w:w="0" w:type="dxa"/>
-      <w:tblCellMar>
-        <w:top w:w="0" w:type="dxa"/>
-        <w:left w:w="108" w:type="dxa"/>
-        <w:bottom w:w="0" w:type="dxa"/>
-        <w:right w:w="108" w:type="dxa"/>
-      </w:tblCellMar>
-    </w:tblPr>
-  </w:style>
-  <w:style w:type="table" w:customStyle="1" w:styleId="a3">
-    <w:basedOn w:val="TableNormal"/>
-    <w:tblPr>
-      <w:tblStyleRowBandSize w:val="1"/>
-      <w:tblStyleColBandSize w:val="1"/>
-      <w:tblInd w:w="0" w:type="dxa"/>
-      <w:tblCellMar>
-        <w:top w:w="0" w:type="dxa"/>
-        <w:left w:w="108" w:type="dxa"/>
-        <w:bottom w:w="0" w:type="dxa"/>
-        <w:right w:w="108" w:type="dxa"/>
-      </w:tblCellMar>
-    </w:tblPr>
-  </w:style>
-  <w:style w:type="table" w:customStyle="1" w:styleId="a4">
-    <w:basedOn w:val="TableNormal"/>
-    <w:tblPr>
-      <w:tblStyleRowBandSize w:val="1"/>
-      <w:tblStyleColBandSize w:val="1"/>
-      <w:tblInd w:w="0" w:type="dxa"/>
-      <w:tblCellMar>
-        <w:top w:w="0" w:type="dxa"/>
-        <w:left w:w="108" w:type="dxa"/>
-        <w:bottom w:w="0" w:type="dxa"/>
-        <w:right w:w="108" w:type="dxa"/>
-      </w:tblCellMar>
-    </w:tblPr>
-  </w:style>
   <w:style w:type="table" w:customStyle="1" w:styleId="a5">
-    <w:basedOn w:val="TableNormal"/>
+    <w:basedOn w:val="a1"/>
+    <w:rsid w:val="00FF7E33"/>
     <w:tblPr>
       <w:tblStyleRowBandSize w:val="1"/>
       <w:tblStyleColBandSize w:val="1"/>
@@ -8099,7 +8374,8 @@
     </w:tblPr>
   </w:style>
   <w:style w:type="table" w:customStyle="1" w:styleId="a6">
-    <w:basedOn w:val="TableNormal"/>
+    <w:basedOn w:val="a1"/>
+    <w:rsid w:val="00FF7E33"/>
     <w:tblPr>
       <w:tblStyleRowBandSize w:val="1"/>
       <w:tblStyleColBandSize w:val="1"/>
@@ -8113,7 +8389,8 @@
     </w:tblPr>
   </w:style>
   <w:style w:type="table" w:customStyle="1" w:styleId="a7">
-    <w:basedOn w:val="TableNormal"/>
+    <w:basedOn w:val="a1"/>
+    <w:rsid w:val="00FF7E33"/>
     <w:tblPr>
       <w:tblStyleRowBandSize w:val="1"/>
       <w:tblStyleColBandSize w:val="1"/>
@@ -8127,7 +8404,8 @@
     </w:tblPr>
   </w:style>
   <w:style w:type="table" w:customStyle="1" w:styleId="a8">
-    <w:basedOn w:val="TableNormal"/>
+    <w:basedOn w:val="a1"/>
+    <w:rsid w:val="00FF7E33"/>
     <w:tblPr>
       <w:tblStyleRowBandSize w:val="1"/>
       <w:tblStyleColBandSize w:val="1"/>
@@ -8141,7 +8419,8 @@
     </w:tblPr>
   </w:style>
   <w:style w:type="table" w:customStyle="1" w:styleId="a9">
-    <w:basedOn w:val="TableNormal"/>
+    <w:basedOn w:val="a1"/>
+    <w:rsid w:val="00FF7E33"/>
     <w:tblPr>
       <w:tblStyleRowBandSize w:val="1"/>
       <w:tblStyleColBandSize w:val="1"/>
@@ -8155,7 +8434,8 @@
     </w:tblPr>
   </w:style>
   <w:style w:type="table" w:customStyle="1" w:styleId="aa">
-    <w:basedOn w:val="TableNormal"/>
+    <w:basedOn w:val="a1"/>
+    <w:rsid w:val="00FF7E33"/>
     <w:tblPr>
       <w:tblStyleRowBandSize w:val="1"/>
       <w:tblStyleColBandSize w:val="1"/>
@@ -8169,7 +8449,8 @@
     </w:tblPr>
   </w:style>
   <w:style w:type="table" w:customStyle="1" w:styleId="ab">
-    <w:basedOn w:val="TableNormal"/>
+    <w:basedOn w:val="a1"/>
+    <w:rsid w:val="00FF7E33"/>
     <w:tblPr>
       <w:tblStyleRowBandSize w:val="1"/>
       <w:tblStyleColBandSize w:val="1"/>
@@ -8183,7 +8464,8 @@
     </w:tblPr>
   </w:style>
   <w:style w:type="table" w:customStyle="1" w:styleId="ac">
-    <w:basedOn w:val="TableNormal"/>
+    <w:basedOn w:val="a1"/>
+    <w:rsid w:val="00FF7E33"/>
     <w:tblPr>
       <w:tblStyleRowBandSize w:val="1"/>
       <w:tblStyleColBandSize w:val="1"/>
@@ -8197,7 +8479,8 @@
     </w:tblPr>
   </w:style>
   <w:style w:type="table" w:customStyle="1" w:styleId="ad">
-    <w:basedOn w:val="TableNormal"/>
+    <w:basedOn w:val="a1"/>
+    <w:rsid w:val="00FF7E33"/>
     <w:tblPr>
       <w:tblStyleRowBandSize w:val="1"/>
       <w:tblStyleColBandSize w:val="1"/>
@@ -8211,7 +8494,8 @@
     </w:tblPr>
   </w:style>
   <w:style w:type="table" w:customStyle="1" w:styleId="ae">
-    <w:basedOn w:val="TableNormal"/>
+    <w:basedOn w:val="a1"/>
+    <w:rsid w:val="00FF7E33"/>
     <w:tblPr>
       <w:tblStyleRowBandSize w:val="1"/>
       <w:tblStyleColBandSize w:val="1"/>
@@ -8225,7 +8509,8 @@
     </w:tblPr>
   </w:style>
   <w:style w:type="table" w:customStyle="1" w:styleId="af">
-    <w:basedOn w:val="TableNormal"/>
+    <w:basedOn w:val="a1"/>
+    <w:rsid w:val="00FF7E33"/>
     <w:tblPr>
       <w:tblStyleRowBandSize w:val="1"/>
       <w:tblStyleColBandSize w:val="1"/>
@@ -8239,7 +8524,8 @@
     </w:tblPr>
   </w:style>
   <w:style w:type="table" w:customStyle="1" w:styleId="af0">
-    <w:basedOn w:val="TableNormal"/>
+    <w:basedOn w:val="a1"/>
+    <w:rsid w:val="00FF7E33"/>
     <w:tblPr>
       <w:tblStyleRowBandSize w:val="1"/>
       <w:tblStyleColBandSize w:val="1"/>
@@ -8253,7 +8539,8 @@
     </w:tblPr>
   </w:style>
   <w:style w:type="table" w:customStyle="1" w:styleId="af1">
-    <w:basedOn w:val="TableNormal"/>
+    <w:basedOn w:val="a1"/>
+    <w:rsid w:val="00FF7E33"/>
     <w:tblPr>
       <w:tblStyleRowBandSize w:val="1"/>
       <w:tblStyleColBandSize w:val="1"/>
@@ -8267,7 +8554,8 @@
     </w:tblPr>
   </w:style>
   <w:style w:type="table" w:customStyle="1" w:styleId="af2">
-    <w:basedOn w:val="TableNormal"/>
+    <w:basedOn w:val="a1"/>
+    <w:rsid w:val="00FF7E33"/>
     <w:tblPr>
       <w:tblStyleRowBandSize w:val="1"/>
       <w:tblStyleColBandSize w:val="1"/>
@@ -8281,7 +8569,8 @@
     </w:tblPr>
   </w:style>
   <w:style w:type="table" w:customStyle="1" w:styleId="af3">
-    <w:basedOn w:val="TableNormal"/>
+    <w:basedOn w:val="a1"/>
+    <w:rsid w:val="00FF7E33"/>
     <w:tblPr>
       <w:tblStyleRowBandSize w:val="1"/>
       <w:tblStyleColBandSize w:val="1"/>
@@ -8295,7 +8584,8 @@
     </w:tblPr>
   </w:style>
   <w:style w:type="table" w:customStyle="1" w:styleId="af4">
-    <w:basedOn w:val="TableNormal"/>
+    <w:basedOn w:val="a1"/>
+    <w:rsid w:val="00FF7E33"/>
     <w:tblPr>
       <w:tblStyleRowBandSize w:val="1"/>
       <w:tblStyleColBandSize w:val="1"/>
@@ -8309,7 +8599,8 @@
     </w:tblPr>
   </w:style>
   <w:style w:type="table" w:customStyle="1" w:styleId="af5">
-    <w:basedOn w:val="TableNormal"/>
+    <w:basedOn w:val="a1"/>
+    <w:rsid w:val="00FF7E33"/>
     <w:tblPr>
       <w:tblStyleRowBandSize w:val="1"/>
       <w:tblStyleColBandSize w:val="1"/>
@@ -8322,10 +8613,100 @@
       </w:tblCellMar>
     </w:tblPr>
   </w:style>
-  <w:style w:type="paragraph" w:styleId="BalloonText">
+  <w:style w:type="table" w:customStyle="1" w:styleId="af6">
+    <w:basedOn w:val="a1"/>
+    <w:rsid w:val="00FF7E33"/>
+    <w:tblPr>
+      <w:tblStyleRowBandSize w:val="1"/>
+      <w:tblStyleColBandSize w:val="1"/>
+      <w:tblInd w:w="0" w:type="dxa"/>
+      <w:tblCellMar>
+        <w:top w:w="0" w:type="dxa"/>
+        <w:left w:w="108" w:type="dxa"/>
+        <w:bottom w:w="0" w:type="dxa"/>
+        <w:right w:w="108" w:type="dxa"/>
+      </w:tblCellMar>
+    </w:tblPr>
+  </w:style>
+  <w:style w:type="table" w:customStyle="1" w:styleId="af7">
+    <w:basedOn w:val="a1"/>
+    <w:rsid w:val="00FF7E33"/>
+    <w:tblPr>
+      <w:tblStyleRowBandSize w:val="1"/>
+      <w:tblStyleColBandSize w:val="1"/>
+      <w:tblInd w:w="0" w:type="dxa"/>
+      <w:tblCellMar>
+        <w:top w:w="0" w:type="dxa"/>
+        <w:left w:w="108" w:type="dxa"/>
+        <w:bottom w:w="0" w:type="dxa"/>
+        <w:right w:w="108" w:type="dxa"/>
+      </w:tblCellMar>
+    </w:tblPr>
+  </w:style>
+  <w:style w:type="table" w:customStyle="1" w:styleId="af8">
+    <w:basedOn w:val="a1"/>
+    <w:rsid w:val="00FF7E33"/>
+    <w:tblPr>
+      <w:tblStyleRowBandSize w:val="1"/>
+      <w:tblStyleColBandSize w:val="1"/>
+      <w:tblInd w:w="0" w:type="dxa"/>
+      <w:tblCellMar>
+        <w:top w:w="0" w:type="dxa"/>
+        <w:left w:w="108" w:type="dxa"/>
+        <w:bottom w:w="0" w:type="dxa"/>
+        <w:right w:w="108" w:type="dxa"/>
+      </w:tblCellMar>
+    </w:tblPr>
+  </w:style>
+  <w:style w:type="table" w:customStyle="1" w:styleId="af9">
+    <w:basedOn w:val="a1"/>
+    <w:rsid w:val="00FF7E33"/>
+    <w:tblPr>
+      <w:tblStyleRowBandSize w:val="1"/>
+      <w:tblStyleColBandSize w:val="1"/>
+      <w:tblInd w:w="0" w:type="dxa"/>
+      <w:tblCellMar>
+        <w:top w:w="0" w:type="dxa"/>
+        <w:left w:w="108" w:type="dxa"/>
+        <w:bottom w:w="0" w:type="dxa"/>
+        <w:right w:w="108" w:type="dxa"/>
+      </w:tblCellMar>
+    </w:tblPr>
+  </w:style>
+  <w:style w:type="table" w:customStyle="1" w:styleId="afa">
+    <w:basedOn w:val="a1"/>
+    <w:rsid w:val="00FF7E33"/>
+    <w:tblPr>
+      <w:tblStyleRowBandSize w:val="1"/>
+      <w:tblStyleColBandSize w:val="1"/>
+      <w:tblInd w:w="0" w:type="dxa"/>
+      <w:tblCellMar>
+        <w:top w:w="0" w:type="dxa"/>
+        <w:left w:w="108" w:type="dxa"/>
+        <w:bottom w:w="0" w:type="dxa"/>
+        <w:right w:w="108" w:type="dxa"/>
+      </w:tblCellMar>
+    </w:tblPr>
+  </w:style>
+  <w:style w:type="table" w:customStyle="1" w:styleId="afb">
+    <w:basedOn w:val="a1"/>
+    <w:rsid w:val="00FF7E33"/>
+    <w:tblPr>
+      <w:tblStyleRowBandSize w:val="1"/>
+      <w:tblStyleColBandSize w:val="1"/>
+      <w:tblInd w:w="0" w:type="dxa"/>
+      <w:tblCellMar>
+        <w:top w:w="0" w:type="dxa"/>
+        <w:left w:w="108" w:type="dxa"/>
+        <w:bottom w:w="0" w:type="dxa"/>
+        <w:right w:w="108" w:type="dxa"/>
+      </w:tblCellMar>
+    </w:tblPr>
+  </w:style>
+  <w:style w:type="paragraph" w:styleId="afc">
     <w:name w:val="Balloon Text"/>
-    <w:basedOn w:val="Normal"/>
-    <w:link w:val="BalloonTextChar"/>
+    <w:basedOn w:val="a"/>
+    <w:link w:val="afd"/>
     <w:uiPriority w:val="99"/>
     <w:semiHidden/>
     <w:unhideWhenUsed/>
@@ -8336,10 +8717,10 @@
       <w:szCs w:val="16"/>
     </w:rPr>
   </w:style>
-  <w:style w:type="character" w:customStyle="1" w:styleId="BalloonTextChar">
-    <w:name w:val="Balloon Text Char"/>
-    <w:basedOn w:val="DefaultParagraphFont"/>
-    <w:link w:val="BalloonText"/>
+  <w:style w:type="character" w:customStyle="1" w:styleId="afd">
+    <w:name w:val="Текст выноски Знак"/>
+    <w:basedOn w:val="a0"/>
+    <w:link w:val="afc"/>
     <w:uiPriority w:val="99"/>
     <w:semiHidden/>
     <w:rsid w:val="001D1751"/>
@@ -8349,10 +8730,10 @@
       <w:szCs w:val="16"/>
     </w:rPr>
   </w:style>
-  <w:style w:type="paragraph" w:styleId="Header">
+  <w:style w:type="paragraph" w:styleId="afe">
     <w:name w:val="header"/>
-    <w:basedOn w:val="Normal"/>
-    <w:link w:val="HeaderChar"/>
+    <w:basedOn w:val="a"/>
+    <w:link w:val="aff"/>
     <w:uiPriority w:val="99"/>
     <w:unhideWhenUsed/>
     <w:rsid w:val="007D2E54"/>
@@ -8363,17 +8744,17 @@
       </w:tabs>
     </w:pPr>
   </w:style>
-  <w:style w:type="character" w:customStyle="1" w:styleId="HeaderChar">
-    <w:name w:val="Header Char"/>
-    <w:basedOn w:val="DefaultParagraphFont"/>
-    <w:link w:val="Header"/>
+  <w:style w:type="character" w:customStyle="1" w:styleId="aff">
+    <w:name w:val="Верхний колонтитул Знак"/>
+    <w:basedOn w:val="a0"/>
+    <w:link w:val="afe"/>
     <w:uiPriority w:val="99"/>
     <w:rsid w:val="007D2E54"/>
   </w:style>
-  <w:style w:type="paragraph" w:styleId="Footer">
+  <w:style w:type="paragraph" w:styleId="aff0">
     <w:name w:val="footer"/>
-    <w:basedOn w:val="Normal"/>
-    <w:link w:val="FooterChar"/>
+    <w:basedOn w:val="a"/>
+    <w:link w:val="aff1"/>
     <w:uiPriority w:val="99"/>
     <w:unhideWhenUsed/>
     <w:rsid w:val="007D2E54"/>
@@ -8384,12 +8765,38 @@
       </w:tabs>
     </w:pPr>
   </w:style>
-  <w:style w:type="character" w:customStyle="1" w:styleId="FooterChar">
-    <w:name w:val="Footer Char"/>
-    <w:basedOn w:val="DefaultParagraphFont"/>
-    <w:link w:val="Footer"/>
+  <w:style w:type="character" w:customStyle="1" w:styleId="aff1">
+    <w:name w:val="Нижний колонтитул Знак"/>
+    <w:basedOn w:val="a0"/>
+    <w:link w:val="aff0"/>
     <w:uiPriority w:val="99"/>
     <w:rsid w:val="007D2E54"/>
+  </w:style>
+  <w:style w:type="paragraph" w:styleId="20">
+    <w:name w:val="Body Text 2"/>
+    <w:basedOn w:val="a"/>
+    <w:link w:val="21"/>
+    <w:rsid w:val="002F2935"/>
+    <w:pPr>
+      <w:widowControl/>
+      <w:jc w:val="both"/>
+    </w:pPr>
+    <w:rPr>
+      <w:color w:val="auto"/>
+      <w:sz w:val="22"/>
+      <w:szCs w:val="20"/>
+    </w:rPr>
+  </w:style>
+  <w:style w:type="character" w:customStyle="1" w:styleId="21">
+    <w:name w:val="Основной текст 2 Знак"/>
+    <w:basedOn w:val="a0"/>
+    <w:link w:val="20"/>
+    <w:rsid w:val="002F2935"/>
+    <w:rPr>
+      <w:color w:val="auto"/>
+      <w:sz w:val="22"/>
+      <w:szCs w:val="20"/>
+    </w:rPr>
   </w:style>
 </w:styles>
 </file>

</xml_diff>